<commit_message>
add sbd practica 2
</commit_message>
<xml_diff>
--- a/SistemasDeBigData/Prácticas/Tema2/Tarea2_AnalisisExplotacionInformacion/Tarea2_Miu_Andrei.docx
+++ b/SistemasDeBigData/Prácticas/Tema2/Tarea2_AnalisisExplotacionInformacion/Tarea2_Miu_Andrei.docx
@@ -93,6 +93,7 @@
                       <w:pPr>
                         <w:textDirection w:val="btLr"/>
                         <w:rPr>
+                          <w:rFonts w:hint="eastAsia"/>
                           <w:sz w:val="20"/>
                           <w:szCs w:val="20"/>
                         </w:rPr>
@@ -190,6 +191,9 @@
                     <w:p>
                       <w:pPr>
                         <w:textDirection w:val="btLr"/>
+                        <w:rPr>
+                          <w:rFonts w:hint="eastAsia"/>
+                        </w:rPr>
                       </w:pPr>
                     </w:p>
                   </w:txbxContent>
@@ -304,6 +308,7 @@
                       <w:pPr>
                         <w:textDirection w:val="btLr"/>
                         <w:rPr>
+                          <w:rFonts w:hint="eastAsia"/>
                           <w:sz w:val="10"/>
                           <w:szCs w:val="10"/>
                         </w:rPr>
@@ -415,6 +420,9 @@
                     <w:p>
                       <w:pPr>
                         <w:textDirection w:val="btLr"/>
+                        <w:rPr>
+                          <w:rFonts w:hint="eastAsia"/>
+                        </w:rPr>
                       </w:pPr>
                     </w:p>
                   </w:txbxContent>
@@ -450,7 +458,7 @@
                     <pic:cNvPicPr preferRelativeResize="0"/>
                   </pic:nvPicPr>
                   <pic:blipFill>
-                    <a:blip r:embed="rId8"/>
+                    <a:blip r:embed="rId9"/>
                     <a:srcRect/>
                     <a:stretch>
                       <a:fillRect/>
@@ -546,6 +554,9 @@
                     <w:p>
                       <w:pPr>
                         <w:textDirection w:val="btLr"/>
+                        <w:rPr>
+                          <w:rFonts w:hint="eastAsia"/>
+                        </w:rPr>
                       </w:pPr>
                       <w:r>
                         <w:rPr>
@@ -808,14 +819,14 @@
             </w:rPr>
             <w:fldChar w:fldCharType="separate"/>
           </w:r>
-          <w:hyperlink w:anchor="_Toc181650928" w:history="1">
+          <w:hyperlink w:anchor="_Toc181906133" w:history="1">
             <w:r>
               <w:rPr>
                 <w:rStyle w:val="Hipervnculo"/>
                 <w:rFonts w:ascii="Roboto" w:hAnsi="Roboto"/>
                 <w:noProof/>
               </w:rPr>
-              <w:t>Análisis Descriptivo</w:t>
+              <w:t>Etapas Análisis en Explotación de Datos</w:t>
             </w:r>
             <w:r>
               <w:rPr>
@@ -839,7 +850,493 @@
                 <w:noProof/>
                 <w:webHidden/>
               </w:rPr>
-              <w:instrText xml:space="preserve"> PAGEREF _Toc181650928 \h </w:instrText>
+              <w:instrText xml:space="preserve"> PAGEREF _Toc181906133 \h </w:instrText>
+            </w:r>
+            <w:r>
+              <w:rPr>
+                <w:rFonts w:ascii="Roboto" w:hAnsi="Roboto"/>
+                <w:noProof/>
+                <w:webHidden/>
+              </w:rPr>
+            </w:r>
+            <w:r>
+              <w:rPr>
+                <w:rFonts w:ascii="Roboto" w:hAnsi="Roboto"/>
+                <w:noProof/>
+                <w:webHidden/>
+              </w:rPr>
+              <w:fldChar w:fldCharType="separate"/>
+            </w:r>
+            <w:r>
+              <w:rPr>
+                <w:rFonts w:ascii="Roboto" w:hAnsi="Roboto"/>
+                <w:noProof/>
+                <w:webHidden/>
+              </w:rPr>
+              <w:t>3</w:t>
+            </w:r>
+            <w:r>
+              <w:rPr>
+                <w:rFonts w:ascii="Roboto" w:hAnsi="Roboto"/>
+                <w:noProof/>
+                <w:webHidden/>
+              </w:rPr>
+              <w:fldChar w:fldCharType="end"/>
+            </w:r>
+          </w:hyperlink>
+        </w:p>
+        <w:p>
+          <w:pPr>
+            <w:pStyle w:val="TDC2"/>
+            <w:tabs>
+              <w:tab w:val="right" w:leader="dot" w:pos="9628"/>
+            </w:tabs>
+            <w:rPr>
+              <w:rFonts w:ascii="Roboto" w:eastAsiaTheme="minorEastAsia" w:hAnsi="Roboto" w:cstheme="minorBidi"/>
+              <w:noProof/>
+              <w:kern w:val="0"/>
+              <w:sz w:val="22"/>
+              <w:szCs w:val="22"/>
+              <w:lang w:eastAsia="es-ES" w:bidi="ar-SA"/>
+            </w:rPr>
+          </w:pPr>
+          <w:hyperlink w:anchor="_Toc181906134" w:history="1">
+            <w:r>
+              <w:rPr>
+                <w:rStyle w:val="Hipervnculo"/>
+                <w:rFonts w:ascii="Roboto" w:hAnsi="Roboto"/>
+                <w:noProof/>
+              </w:rPr>
+              <w:t>Recolección de datos</w:t>
+            </w:r>
+            <w:r>
+              <w:rPr>
+                <w:rFonts w:ascii="Roboto" w:hAnsi="Roboto"/>
+                <w:noProof/>
+                <w:webHidden/>
+              </w:rPr>
+              <w:tab/>
+            </w:r>
+            <w:r>
+              <w:rPr>
+                <w:rFonts w:ascii="Roboto" w:hAnsi="Roboto"/>
+                <w:noProof/>
+                <w:webHidden/>
+              </w:rPr>
+              <w:fldChar w:fldCharType="begin"/>
+            </w:r>
+            <w:r>
+              <w:rPr>
+                <w:rFonts w:ascii="Roboto" w:hAnsi="Roboto"/>
+                <w:noProof/>
+                <w:webHidden/>
+              </w:rPr>
+              <w:instrText xml:space="preserve"> PAGEREF _Toc181906134 \h </w:instrText>
+            </w:r>
+            <w:r>
+              <w:rPr>
+                <w:rFonts w:ascii="Roboto" w:hAnsi="Roboto"/>
+                <w:noProof/>
+                <w:webHidden/>
+              </w:rPr>
+            </w:r>
+            <w:r>
+              <w:rPr>
+                <w:rFonts w:ascii="Roboto" w:hAnsi="Roboto"/>
+                <w:noProof/>
+                <w:webHidden/>
+              </w:rPr>
+              <w:fldChar w:fldCharType="separate"/>
+            </w:r>
+            <w:r>
+              <w:rPr>
+                <w:rFonts w:ascii="Roboto" w:hAnsi="Roboto"/>
+                <w:noProof/>
+                <w:webHidden/>
+              </w:rPr>
+              <w:t>3</w:t>
+            </w:r>
+            <w:r>
+              <w:rPr>
+                <w:rFonts w:ascii="Roboto" w:hAnsi="Roboto"/>
+                <w:noProof/>
+                <w:webHidden/>
+              </w:rPr>
+              <w:fldChar w:fldCharType="end"/>
+            </w:r>
+          </w:hyperlink>
+        </w:p>
+        <w:p>
+          <w:pPr>
+            <w:pStyle w:val="TDC2"/>
+            <w:tabs>
+              <w:tab w:val="right" w:leader="dot" w:pos="9628"/>
+            </w:tabs>
+            <w:rPr>
+              <w:rFonts w:ascii="Roboto" w:eastAsiaTheme="minorEastAsia" w:hAnsi="Roboto" w:cstheme="minorBidi"/>
+              <w:noProof/>
+              <w:kern w:val="0"/>
+              <w:sz w:val="22"/>
+              <w:szCs w:val="22"/>
+              <w:lang w:eastAsia="es-ES" w:bidi="ar-SA"/>
+            </w:rPr>
+          </w:pPr>
+          <w:hyperlink w:anchor="_Toc181906135" w:history="1">
+            <w:r>
+              <w:rPr>
+                <w:rStyle w:val="Hipervnculo"/>
+                <w:rFonts w:ascii="Roboto" w:hAnsi="Roboto"/>
+                <w:noProof/>
+              </w:rPr>
+              <w:t>Extracción y almacenamiento de datos</w:t>
+            </w:r>
+            <w:r>
+              <w:rPr>
+                <w:rFonts w:ascii="Roboto" w:hAnsi="Roboto"/>
+                <w:noProof/>
+                <w:webHidden/>
+              </w:rPr>
+              <w:tab/>
+            </w:r>
+            <w:r>
+              <w:rPr>
+                <w:rFonts w:ascii="Roboto" w:hAnsi="Roboto"/>
+                <w:noProof/>
+                <w:webHidden/>
+              </w:rPr>
+              <w:fldChar w:fldCharType="begin"/>
+            </w:r>
+            <w:r>
+              <w:rPr>
+                <w:rFonts w:ascii="Roboto" w:hAnsi="Roboto"/>
+                <w:noProof/>
+                <w:webHidden/>
+              </w:rPr>
+              <w:instrText xml:space="preserve"> PAGEREF _Toc181906135 \h </w:instrText>
+            </w:r>
+            <w:r>
+              <w:rPr>
+                <w:rFonts w:ascii="Roboto" w:hAnsi="Roboto"/>
+                <w:noProof/>
+                <w:webHidden/>
+              </w:rPr>
+            </w:r>
+            <w:r>
+              <w:rPr>
+                <w:rFonts w:ascii="Roboto" w:hAnsi="Roboto"/>
+                <w:noProof/>
+                <w:webHidden/>
+              </w:rPr>
+              <w:fldChar w:fldCharType="separate"/>
+            </w:r>
+            <w:r>
+              <w:rPr>
+                <w:rFonts w:ascii="Roboto" w:hAnsi="Roboto"/>
+                <w:noProof/>
+                <w:webHidden/>
+              </w:rPr>
+              <w:t>3</w:t>
+            </w:r>
+            <w:r>
+              <w:rPr>
+                <w:rFonts w:ascii="Roboto" w:hAnsi="Roboto"/>
+                <w:noProof/>
+                <w:webHidden/>
+              </w:rPr>
+              <w:fldChar w:fldCharType="end"/>
+            </w:r>
+          </w:hyperlink>
+        </w:p>
+        <w:p>
+          <w:pPr>
+            <w:pStyle w:val="TDC2"/>
+            <w:tabs>
+              <w:tab w:val="right" w:leader="dot" w:pos="9628"/>
+            </w:tabs>
+            <w:rPr>
+              <w:rFonts w:ascii="Roboto" w:eastAsiaTheme="minorEastAsia" w:hAnsi="Roboto" w:cstheme="minorBidi"/>
+              <w:noProof/>
+              <w:kern w:val="0"/>
+              <w:sz w:val="22"/>
+              <w:szCs w:val="22"/>
+              <w:lang w:eastAsia="es-ES" w:bidi="ar-SA"/>
+            </w:rPr>
+          </w:pPr>
+          <w:hyperlink w:anchor="_Toc181906136" w:history="1">
+            <w:r>
+              <w:rPr>
+                <w:rStyle w:val="Hipervnculo"/>
+                <w:rFonts w:ascii="Roboto" w:hAnsi="Roboto"/>
+                <w:noProof/>
+              </w:rPr>
+              <w:t>Limpieza y preprocesamiento de datos</w:t>
+            </w:r>
+            <w:r>
+              <w:rPr>
+                <w:rFonts w:ascii="Roboto" w:hAnsi="Roboto"/>
+                <w:noProof/>
+                <w:webHidden/>
+              </w:rPr>
+              <w:tab/>
+            </w:r>
+            <w:r>
+              <w:rPr>
+                <w:rFonts w:ascii="Roboto" w:hAnsi="Roboto"/>
+                <w:noProof/>
+                <w:webHidden/>
+              </w:rPr>
+              <w:fldChar w:fldCharType="begin"/>
+            </w:r>
+            <w:r>
+              <w:rPr>
+                <w:rFonts w:ascii="Roboto" w:hAnsi="Roboto"/>
+                <w:noProof/>
+                <w:webHidden/>
+              </w:rPr>
+              <w:instrText xml:space="preserve"> PAGEREF _Toc181906136 \h </w:instrText>
+            </w:r>
+            <w:r>
+              <w:rPr>
+                <w:rFonts w:ascii="Roboto" w:hAnsi="Roboto"/>
+                <w:noProof/>
+                <w:webHidden/>
+              </w:rPr>
+            </w:r>
+            <w:r>
+              <w:rPr>
+                <w:rFonts w:ascii="Roboto" w:hAnsi="Roboto"/>
+                <w:noProof/>
+                <w:webHidden/>
+              </w:rPr>
+              <w:fldChar w:fldCharType="separate"/>
+            </w:r>
+            <w:r>
+              <w:rPr>
+                <w:rFonts w:ascii="Roboto" w:hAnsi="Roboto"/>
+                <w:noProof/>
+                <w:webHidden/>
+              </w:rPr>
+              <w:t>3</w:t>
+            </w:r>
+            <w:r>
+              <w:rPr>
+                <w:rFonts w:ascii="Roboto" w:hAnsi="Roboto"/>
+                <w:noProof/>
+                <w:webHidden/>
+              </w:rPr>
+              <w:fldChar w:fldCharType="end"/>
+            </w:r>
+          </w:hyperlink>
+        </w:p>
+        <w:p>
+          <w:pPr>
+            <w:pStyle w:val="TDC2"/>
+            <w:tabs>
+              <w:tab w:val="right" w:leader="dot" w:pos="9628"/>
+            </w:tabs>
+            <w:rPr>
+              <w:rFonts w:ascii="Roboto" w:eastAsiaTheme="minorEastAsia" w:hAnsi="Roboto" w:cstheme="minorBidi"/>
+              <w:noProof/>
+              <w:kern w:val="0"/>
+              <w:sz w:val="22"/>
+              <w:szCs w:val="22"/>
+              <w:lang w:eastAsia="es-ES" w:bidi="ar-SA"/>
+            </w:rPr>
+          </w:pPr>
+          <w:hyperlink w:anchor="_Toc181906137" w:history="1">
+            <w:r>
+              <w:rPr>
+                <w:rStyle w:val="Hipervnculo"/>
+                <w:rFonts w:ascii="Roboto" w:hAnsi="Roboto"/>
+                <w:noProof/>
+              </w:rPr>
+              <w:t>Normalización y estandarización de los datos</w:t>
+            </w:r>
+            <w:r>
+              <w:rPr>
+                <w:rFonts w:ascii="Roboto" w:hAnsi="Roboto"/>
+                <w:noProof/>
+                <w:webHidden/>
+              </w:rPr>
+              <w:tab/>
+            </w:r>
+            <w:r>
+              <w:rPr>
+                <w:rFonts w:ascii="Roboto" w:hAnsi="Roboto"/>
+                <w:noProof/>
+                <w:webHidden/>
+              </w:rPr>
+              <w:fldChar w:fldCharType="begin"/>
+            </w:r>
+            <w:r>
+              <w:rPr>
+                <w:rFonts w:ascii="Roboto" w:hAnsi="Roboto"/>
+                <w:noProof/>
+                <w:webHidden/>
+              </w:rPr>
+              <w:instrText xml:space="preserve"> PAGEREF _Toc181906137 \h </w:instrText>
+            </w:r>
+            <w:r>
+              <w:rPr>
+                <w:rFonts w:ascii="Roboto" w:hAnsi="Roboto"/>
+                <w:noProof/>
+                <w:webHidden/>
+              </w:rPr>
+            </w:r>
+            <w:r>
+              <w:rPr>
+                <w:rFonts w:ascii="Roboto" w:hAnsi="Roboto"/>
+                <w:noProof/>
+                <w:webHidden/>
+              </w:rPr>
+              <w:fldChar w:fldCharType="separate"/>
+            </w:r>
+            <w:r>
+              <w:rPr>
+                <w:rFonts w:ascii="Roboto" w:hAnsi="Roboto"/>
+                <w:noProof/>
+                <w:webHidden/>
+              </w:rPr>
+              <w:t>3</w:t>
+            </w:r>
+            <w:r>
+              <w:rPr>
+                <w:rFonts w:ascii="Roboto" w:hAnsi="Roboto"/>
+                <w:noProof/>
+                <w:webHidden/>
+              </w:rPr>
+              <w:fldChar w:fldCharType="end"/>
+            </w:r>
+          </w:hyperlink>
+        </w:p>
+        <w:p>
+          <w:pPr>
+            <w:pStyle w:val="TDC2"/>
+            <w:tabs>
+              <w:tab w:val="right" w:leader="dot" w:pos="9628"/>
+            </w:tabs>
+            <w:rPr>
+              <w:rFonts w:ascii="Roboto" w:eastAsiaTheme="minorEastAsia" w:hAnsi="Roboto" w:cstheme="minorBidi"/>
+              <w:noProof/>
+              <w:kern w:val="0"/>
+              <w:sz w:val="22"/>
+              <w:szCs w:val="22"/>
+              <w:lang w:eastAsia="es-ES" w:bidi="ar-SA"/>
+            </w:rPr>
+          </w:pPr>
+          <w:hyperlink w:anchor="_Toc181906138" w:history="1">
+            <w:r>
+              <w:rPr>
+                <w:rStyle w:val="Hipervnculo"/>
+                <w:rFonts w:ascii="Roboto" w:hAnsi="Roboto"/>
+                <w:noProof/>
+              </w:rPr>
+              <w:t>Análisis de datos</w:t>
+            </w:r>
+            <w:r>
+              <w:rPr>
+                <w:rFonts w:ascii="Roboto" w:hAnsi="Roboto"/>
+                <w:noProof/>
+                <w:webHidden/>
+              </w:rPr>
+              <w:tab/>
+            </w:r>
+            <w:r>
+              <w:rPr>
+                <w:rFonts w:ascii="Roboto" w:hAnsi="Roboto"/>
+                <w:noProof/>
+                <w:webHidden/>
+              </w:rPr>
+              <w:fldChar w:fldCharType="begin"/>
+            </w:r>
+            <w:r>
+              <w:rPr>
+                <w:rFonts w:ascii="Roboto" w:hAnsi="Roboto"/>
+                <w:noProof/>
+                <w:webHidden/>
+              </w:rPr>
+              <w:instrText xml:space="preserve"> PAGEREF _Toc181906138 \h </w:instrText>
+            </w:r>
+            <w:r>
+              <w:rPr>
+                <w:rFonts w:ascii="Roboto" w:hAnsi="Roboto"/>
+                <w:noProof/>
+                <w:webHidden/>
+              </w:rPr>
+            </w:r>
+            <w:r>
+              <w:rPr>
+                <w:rFonts w:ascii="Roboto" w:hAnsi="Roboto"/>
+                <w:noProof/>
+                <w:webHidden/>
+              </w:rPr>
+              <w:fldChar w:fldCharType="separate"/>
+            </w:r>
+            <w:r>
+              <w:rPr>
+                <w:rFonts w:ascii="Roboto" w:hAnsi="Roboto"/>
+                <w:noProof/>
+                <w:webHidden/>
+              </w:rPr>
+              <w:t>3</w:t>
+            </w:r>
+            <w:r>
+              <w:rPr>
+                <w:rFonts w:ascii="Roboto" w:hAnsi="Roboto"/>
+                <w:noProof/>
+                <w:webHidden/>
+              </w:rPr>
+              <w:fldChar w:fldCharType="end"/>
+            </w:r>
+          </w:hyperlink>
+        </w:p>
+        <w:p>
+          <w:pPr>
+            <w:pStyle w:val="TDC2"/>
+            <w:tabs>
+              <w:tab w:val="right" w:leader="dot" w:pos="9628"/>
+            </w:tabs>
+            <w:rPr>
+              <w:rFonts w:ascii="Roboto" w:eastAsiaTheme="minorEastAsia" w:hAnsi="Roboto" w:cstheme="minorBidi"/>
+              <w:noProof/>
+              <w:kern w:val="0"/>
+              <w:sz w:val="22"/>
+              <w:szCs w:val="22"/>
+              <w:lang w:eastAsia="es-ES" w:bidi="ar-SA"/>
+            </w:rPr>
+          </w:pPr>
+          <w:hyperlink w:anchor="_Toc181906139" w:history="1">
+            <w:r>
+              <w:rPr>
+                <w:rStyle w:val="Hipervnculo"/>
+                <w:rFonts w:ascii="Roboto" w:hAnsi="Roboto"/>
+                <w:noProof/>
+              </w:rPr>
+              <w:t>Interpretación y visualización de datos</w:t>
+            </w:r>
+            <w:r>
+              <w:rPr>
+                <w:rFonts w:ascii="Roboto" w:hAnsi="Roboto"/>
+                <w:noProof/>
+                <w:webHidden/>
+              </w:rPr>
+              <w:tab/>
+            </w:r>
+            <w:r>
+              <w:rPr>
+                <w:rFonts w:ascii="Roboto" w:hAnsi="Roboto"/>
+                <w:noProof/>
+                <w:webHidden/>
+              </w:rPr>
+              <w:fldChar w:fldCharType="begin"/>
+            </w:r>
+            <w:r>
+              <w:rPr>
+                <w:rFonts w:ascii="Roboto" w:hAnsi="Roboto"/>
+                <w:noProof/>
+                <w:webHidden/>
+              </w:rPr>
+              <w:instrText xml:space="preserve"> PAGEREF _Toc181906139 \h </w:instrText>
             </w:r>
             <w:r>
               <w:rPr>
@@ -889,14 +1386,14 @@
               <w:lang w:eastAsia="es-ES" w:bidi="ar-SA"/>
             </w:rPr>
           </w:pPr>
-          <w:hyperlink w:anchor="_Toc181650929" w:history="1">
+          <w:hyperlink w:anchor="_Toc181906140" w:history="1">
             <w:r>
               <w:rPr>
                 <w:rStyle w:val="Hipervnculo"/>
                 <w:rFonts w:ascii="Roboto" w:hAnsi="Roboto"/>
                 <w:noProof/>
               </w:rPr>
-              <w:t>Análisis Diagnóstico</w:t>
+              <w:t>Análisis Descriptivo</w:t>
             </w:r>
             <w:r>
               <w:rPr>
@@ -920,7 +1417,7 @@
                 <w:noProof/>
                 <w:webHidden/>
               </w:rPr>
-              <w:instrText xml:space="preserve"> PAGEREF _Toc181650929 \h </w:instrText>
+              <w:instrText xml:space="preserve"> PAGEREF _Toc181906140 \h </w:instrText>
             </w:r>
             <w:r>
               <w:rPr>
@@ -943,7 +1440,7 @@
                 <w:noProof/>
                 <w:webHidden/>
               </w:rPr>
-              <w:t>3</w:t>
+              <w:t>4</w:t>
             </w:r>
             <w:r>
               <w:rPr>
@@ -970,14 +1467,14 @@
               <w:lang w:eastAsia="es-ES" w:bidi="ar-SA"/>
             </w:rPr>
           </w:pPr>
-          <w:hyperlink w:anchor="_Toc181650930" w:history="1">
+          <w:hyperlink w:anchor="_Toc181906141" w:history="1">
             <w:r>
               <w:rPr>
                 <w:rStyle w:val="Hipervnculo"/>
                 <w:rFonts w:ascii="Roboto" w:hAnsi="Roboto"/>
                 <w:noProof/>
               </w:rPr>
-              <w:t>Análisis Predictivo</w:t>
+              <w:t>Análisis Diagnóstico</w:t>
             </w:r>
             <w:r>
               <w:rPr>
@@ -1001,7 +1498,7 @@
                 <w:noProof/>
                 <w:webHidden/>
               </w:rPr>
-              <w:instrText xml:space="preserve"> PAGEREF _Toc181650930 \h </w:instrText>
+              <w:instrText xml:space="preserve"> PAGEREF _Toc181906141 \h </w:instrText>
             </w:r>
             <w:r>
               <w:rPr>
@@ -1024,7 +1521,7 @@
                 <w:noProof/>
                 <w:webHidden/>
               </w:rPr>
-              <w:t>3</w:t>
+              <w:t>4</w:t>
             </w:r>
             <w:r>
               <w:rPr>
@@ -1051,14 +1548,14 @@
               <w:lang w:eastAsia="es-ES" w:bidi="ar-SA"/>
             </w:rPr>
           </w:pPr>
-          <w:hyperlink w:anchor="_Toc181650931" w:history="1">
+          <w:hyperlink w:anchor="_Toc181906142" w:history="1">
             <w:r>
               <w:rPr>
                 <w:rStyle w:val="Hipervnculo"/>
                 <w:rFonts w:ascii="Roboto" w:hAnsi="Roboto"/>
                 <w:noProof/>
               </w:rPr>
-              <w:t>Análisis Prescriptivo</w:t>
+              <w:t>Análisis Predictivo</w:t>
             </w:r>
             <w:r>
               <w:rPr>
@@ -1082,7 +1579,7 @@
                 <w:noProof/>
                 <w:webHidden/>
               </w:rPr>
-              <w:instrText xml:space="preserve"> PAGEREF _Toc181650931 \h </w:instrText>
+              <w:instrText xml:space="preserve"> PAGEREF _Toc181906142 \h </w:instrText>
             </w:r>
             <w:r>
               <w:rPr>
@@ -1105,7 +1602,7 @@
                 <w:noProof/>
                 <w:webHidden/>
               </w:rPr>
-              <w:t>3</w:t>
+              <w:t>4</w:t>
             </w:r>
             <w:r>
               <w:rPr>
@@ -1132,12 +1629,174 @@
               <w:lang w:eastAsia="es-ES" w:bidi="ar-SA"/>
             </w:rPr>
           </w:pPr>
-          <w:hyperlink w:anchor="_Toc181650932" w:history="1">
+          <w:hyperlink w:anchor="_Toc181906143" w:history="1">
             <w:r>
               <w:rPr>
                 <w:rStyle w:val="Hipervnculo"/>
                 <w:rFonts w:ascii="Roboto" w:hAnsi="Roboto"/>
                 <w:noProof/>
+              </w:rPr>
+              <w:t>Análisis Prescriptivo</w:t>
+            </w:r>
+            <w:r>
+              <w:rPr>
+                <w:rFonts w:ascii="Roboto" w:hAnsi="Roboto"/>
+                <w:noProof/>
+                <w:webHidden/>
+              </w:rPr>
+              <w:tab/>
+            </w:r>
+            <w:r>
+              <w:rPr>
+                <w:rFonts w:ascii="Roboto" w:hAnsi="Roboto"/>
+                <w:noProof/>
+                <w:webHidden/>
+              </w:rPr>
+              <w:fldChar w:fldCharType="begin"/>
+            </w:r>
+            <w:r>
+              <w:rPr>
+                <w:rFonts w:ascii="Roboto" w:hAnsi="Roboto"/>
+                <w:noProof/>
+                <w:webHidden/>
+              </w:rPr>
+              <w:instrText xml:space="preserve"> PAGEREF _Toc181906143 \h </w:instrText>
+            </w:r>
+            <w:r>
+              <w:rPr>
+                <w:rFonts w:ascii="Roboto" w:hAnsi="Roboto"/>
+                <w:noProof/>
+                <w:webHidden/>
+              </w:rPr>
+            </w:r>
+            <w:r>
+              <w:rPr>
+                <w:rFonts w:ascii="Roboto" w:hAnsi="Roboto"/>
+                <w:noProof/>
+                <w:webHidden/>
+              </w:rPr>
+              <w:fldChar w:fldCharType="separate"/>
+            </w:r>
+            <w:r>
+              <w:rPr>
+                <w:rFonts w:ascii="Roboto" w:hAnsi="Roboto"/>
+                <w:noProof/>
+                <w:webHidden/>
+              </w:rPr>
+              <w:t>5</w:t>
+            </w:r>
+            <w:r>
+              <w:rPr>
+                <w:rFonts w:ascii="Roboto" w:hAnsi="Roboto"/>
+                <w:noProof/>
+                <w:webHidden/>
+              </w:rPr>
+              <w:fldChar w:fldCharType="end"/>
+            </w:r>
+          </w:hyperlink>
+        </w:p>
+        <w:p>
+          <w:pPr>
+            <w:pStyle w:val="TDC1"/>
+            <w:tabs>
+              <w:tab w:val="right" w:leader="dot" w:pos="9628"/>
+            </w:tabs>
+            <w:rPr>
+              <w:rFonts w:ascii="Roboto" w:eastAsiaTheme="minorEastAsia" w:hAnsi="Roboto" w:cstheme="minorBidi"/>
+              <w:noProof/>
+              <w:kern w:val="0"/>
+              <w:sz w:val="22"/>
+              <w:szCs w:val="22"/>
+              <w:lang w:eastAsia="es-ES" w:bidi="ar-SA"/>
+            </w:rPr>
+          </w:pPr>
+          <w:hyperlink w:anchor="_Toc181906144" w:history="1">
+            <w:r>
+              <w:rPr>
+                <w:rStyle w:val="Hipervnculo"/>
+                <w:rFonts w:ascii="Roboto" w:hAnsi="Roboto"/>
+                <w:noProof/>
+              </w:rPr>
+              <w:t>Diferencias entre los distintos tipos de análisis</w:t>
+            </w:r>
+            <w:r>
+              <w:rPr>
+                <w:rFonts w:ascii="Roboto" w:hAnsi="Roboto"/>
+                <w:noProof/>
+                <w:webHidden/>
+              </w:rPr>
+              <w:tab/>
+            </w:r>
+            <w:r>
+              <w:rPr>
+                <w:rFonts w:ascii="Roboto" w:hAnsi="Roboto"/>
+                <w:noProof/>
+                <w:webHidden/>
+              </w:rPr>
+              <w:fldChar w:fldCharType="begin"/>
+            </w:r>
+            <w:r>
+              <w:rPr>
+                <w:rFonts w:ascii="Roboto" w:hAnsi="Roboto"/>
+                <w:noProof/>
+                <w:webHidden/>
+              </w:rPr>
+              <w:instrText xml:space="preserve"> PAGEREF _Toc181906144 \h </w:instrText>
+            </w:r>
+            <w:r>
+              <w:rPr>
+                <w:rFonts w:ascii="Roboto" w:hAnsi="Roboto"/>
+                <w:noProof/>
+                <w:webHidden/>
+              </w:rPr>
+            </w:r>
+            <w:r>
+              <w:rPr>
+                <w:rFonts w:ascii="Roboto" w:hAnsi="Roboto"/>
+                <w:noProof/>
+                <w:webHidden/>
+              </w:rPr>
+              <w:fldChar w:fldCharType="separate"/>
+            </w:r>
+            <w:r>
+              <w:rPr>
+                <w:rFonts w:ascii="Roboto" w:hAnsi="Roboto"/>
+                <w:noProof/>
+                <w:webHidden/>
+              </w:rPr>
+              <w:t>5</w:t>
+            </w:r>
+            <w:r>
+              <w:rPr>
+                <w:rFonts w:ascii="Roboto" w:hAnsi="Roboto"/>
+                <w:noProof/>
+                <w:webHidden/>
+              </w:rPr>
+              <w:fldChar w:fldCharType="end"/>
+            </w:r>
+          </w:hyperlink>
+        </w:p>
+        <w:p>
+          <w:pPr>
+            <w:pStyle w:val="TDC1"/>
+            <w:tabs>
+              <w:tab w:val="right" w:leader="dot" w:pos="9628"/>
+            </w:tabs>
+            <w:rPr>
+              <w:rFonts w:ascii="Roboto" w:eastAsiaTheme="minorEastAsia" w:hAnsi="Roboto" w:cstheme="minorBidi"/>
+              <w:noProof/>
+              <w:kern w:val="0"/>
+              <w:sz w:val="22"/>
+              <w:szCs w:val="22"/>
+              <w:lang w:eastAsia="es-ES" w:bidi="ar-SA"/>
+            </w:rPr>
+          </w:pPr>
+          <w:hyperlink w:anchor="_Toc181906145" w:history="1">
+            <w:r>
+              <w:rPr>
+                <w:rStyle w:val="Hipervnculo"/>
+                <w:rFonts w:ascii="Roboto" w:hAnsi="Roboto"/>
+                <w:noProof/>
                 <w:highlight w:val="white"/>
               </w:rPr>
               <w:t>Bibliografía</w:t>
@@ -1164,7 +1823,7 @@
                 <w:noProof/>
                 <w:webHidden/>
               </w:rPr>
-              <w:instrText xml:space="preserve"> PAGEREF _Toc181650932 \h </w:instrText>
+              <w:instrText xml:space="preserve"> PAGEREF _Toc181906145 \h </w:instrText>
             </w:r>
             <w:r>
               <w:rPr>
@@ -1187,7 +1846,7 @@
                 <w:noProof/>
                 <w:webHidden/>
               </w:rPr>
-              <w:t>4</w:t>
+              <w:t>6</w:t>
             </w:r>
             <w:r>
               <w:rPr>
@@ -1508,160 +2167,1237 @@
     </w:p>
     <w:p>
       <w:pPr>
-        <w:tabs>
-          <w:tab w:val="left" w:pos="7371"/>
-        </w:tabs>
-        <w:rPr>
-          <w:rFonts w:hint="eastAsia"/>
-        </w:rPr>
-      </w:pPr>
-    </w:p>
-    <w:p>
-      <w:pPr>
-        <w:tabs>
-          <w:tab w:val="left" w:pos="7371"/>
-        </w:tabs>
-        <w:rPr>
-          <w:rFonts w:hint="eastAsia"/>
-        </w:rPr>
-      </w:pPr>
-    </w:p>
-    <w:p>
-      <w:pPr>
-        <w:tabs>
-          <w:tab w:val="left" w:pos="7371"/>
-        </w:tabs>
-        <w:rPr>
-          <w:rFonts w:hint="eastAsia"/>
-        </w:rPr>
-      </w:pPr>
-    </w:p>
-    <w:p>
-      <w:pPr>
-        <w:tabs>
-          <w:tab w:val="left" w:pos="7371"/>
-        </w:tabs>
-        <w:rPr>
-          <w:rFonts w:hint="eastAsia"/>
-        </w:rPr>
-      </w:pPr>
-    </w:p>
-    <w:p>
-      <w:pPr>
-        <w:tabs>
-          <w:tab w:val="left" w:pos="7371"/>
-        </w:tabs>
-        <w:rPr>
-          <w:rFonts w:hint="eastAsia"/>
-        </w:rPr>
-      </w:pPr>
-    </w:p>
-    <w:p>
-      <w:pPr>
-        <w:tabs>
-          <w:tab w:val="left" w:pos="7371"/>
-        </w:tabs>
-        <w:rPr>
-          <w:rFonts w:hint="eastAsia"/>
-        </w:rPr>
-      </w:pPr>
-    </w:p>
-    <w:p>
-      <w:pPr>
-        <w:tabs>
-          <w:tab w:val="left" w:pos="7371"/>
-        </w:tabs>
-        <w:rPr>
-          <w:rFonts w:hint="eastAsia"/>
-        </w:rPr>
-      </w:pPr>
-    </w:p>
-    <w:p>
-      <w:pPr>
-        <w:tabs>
-          <w:tab w:val="left" w:pos="7371"/>
-        </w:tabs>
-        <w:rPr>
-          <w:rFonts w:hint="eastAsia"/>
-        </w:rPr>
-      </w:pPr>
-    </w:p>
-    <w:p>
-      <w:pPr>
-        <w:tabs>
-          <w:tab w:val="left" w:pos="7371"/>
-        </w:tabs>
-        <w:rPr>
-          <w:rFonts w:hint="eastAsia"/>
-        </w:rPr>
-      </w:pPr>
-    </w:p>
-    <w:p>
-      <w:pPr>
         <w:pStyle w:val="Ttulo1"/>
       </w:pPr>
-      <w:bookmarkStart w:id="0" w:name="_Toc181650928"/>
+      <w:bookmarkStart w:id="0" w:name="_Toc181906133"/>
+      <w:r>
+        <w:t>Etapas Análisis en Explotación de Datos</w:t>
+      </w:r>
+      <w:bookmarkEnd w:id="0"/>
+    </w:p>
+    <w:p>
+      <w:pPr>
+        <w:pStyle w:val="Ttulo2"/>
+        <w:rPr>
+          <w:szCs w:val="24"/>
+        </w:rPr>
+      </w:pPr>
+      <w:bookmarkStart w:id="1" w:name="_Toc181906134"/>
+      <w:r>
+        <w:rPr>
+          <w:szCs w:val="24"/>
+        </w:rPr>
+        <w:t>Recolección de datos</w:t>
+      </w:r>
+      <w:bookmarkEnd w:id="1"/>
+    </w:p>
+    <w:p>
+      <w:pPr>
+        <w:jc w:val="both"/>
+        <w:rPr>
+          <w:rFonts w:ascii="Roboto" w:hAnsi="Roboto"/>
+        </w:rPr>
+      </w:pPr>
+      <w:r>
+        <w:rPr>
+          <w:rFonts w:ascii="Roboto" w:hAnsi="Roboto"/>
+        </w:rPr>
+        <w:t xml:space="preserve">El primer paso es identificar las fuentes de datos relevantes. </w:t>
+      </w:r>
+    </w:p>
+    <w:p>
+      <w:pPr>
+        <w:jc w:val="both"/>
+        <w:rPr>
+          <w:rFonts w:ascii="Roboto" w:hAnsi="Roboto"/>
+        </w:rPr>
+      </w:pPr>
+      <w:r>
+        <w:rPr>
+          <w:rFonts w:ascii="Roboto" w:hAnsi="Roboto"/>
+        </w:rPr>
+        <w:t>Es importante asegurarse de recopilar datos de calidad y representativos para obtener resultados precisos y significativos</w:t>
+      </w:r>
+      <w:r>
+        <w:rPr>
+          <w:rFonts w:ascii="Roboto" w:hAnsi="Roboto"/>
+        </w:rPr>
+        <w:t>.</w:t>
+      </w:r>
+    </w:p>
+    <w:p>
+      <w:pPr>
+        <w:pStyle w:val="Ttulo2"/>
+        <w:rPr>
+          <w:szCs w:val="32"/>
+        </w:rPr>
+      </w:pPr>
+      <w:bookmarkStart w:id="2" w:name="_Toc181906135"/>
+      <w:r>
+        <w:t>Extracción y almacenamiento de datos</w:t>
+      </w:r>
+      <w:bookmarkEnd w:id="2"/>
+    </w:p>
+    <w:p>
+      <w:pPr>
+        <w:jc w:val="both"/>
+        <w:rPr>
+          <w:rFonts w:ascii="Roboto" w:hAnsi="Roboto"/>
+        </w:rPr>
+      </w:pPr>
+      <w:r>
+        <w:rPr>
+          <w:rFonts w:ascii="Roboto" w:hAnsi="Roboto"/>
+        </w:rPr>
+        <w:t>Una vez identificados, el siguiente paso es extraer los datos y almacenarlos para su análisis.</w:t>
+      </w:r>
+      <w:r>
+        <w:rPr>
+          <w:rFonts w:ascii="Roboto" w:hAnsi="Roboto"/>
+        </w:rPr>
+        <w:t xml:space="preserve"> </w:t>
+      </w:r>
+    </w:p>
+    <w:p>
+      <w:pPr>
+        <w:jc w:val="both"/>
+        <w:rPr>
+          <w:rFonts w:ascii="Roboto" w:hAnsi="Roboto"/>
+        </w:rPr>
+      </w:pPr>
+    </w:p>
+    <w:p>
+      <w:pPr>
+        <w:jc w:val="both"/>
+        <w:rPr>
+          <w:rFonts w:ascii="Roboto" w:hAnsi="Roboto"/>
+        </w:rPr>
+      </w:pPr>
+      <w:r>
+        <w:rPr>
+          <w:rFonts w:ascii="Roboto" w:hAnsi="Roboto"/>
+        </w:rPr>
+        <w:t xml:space="preserve">Esto puede implicar la integración de datos de diferentes fuentes en un almacén de datos centralizado o la utilización de herramientas de almacenamiento en la nube. </w:t>
+      </w:r>
+      <w:r>
+        <w:rPr>
+          <w:rFonts w:ascii="Roboto" w:hAnsi="Roboto"/>
+        </w:rPr>
+        <w:t>Es crucial</w:t>
+      </w:r>
+      <w:r>
+        <w:rPr>
+          <w:rFonts w:ascii="Roboto" w:hAnsi="Roboto"/>
+        </w:rPr>
+        <w:t xml:space="preserve"> garantizar la integridad y seguridad de los datos durante este proceso.</w:t>
+      </w:r>
+    </w:p>
+    <w:p>
+      <w:pPr>
+        <w:pStyle w:val="Ttulo2"/>
+      </w:pPr>
+      <w:bookmarkStart w:id="3" w:name="_Toc181906136"/>
+      <w:r>
+        <w:t>Limpieza y preprocesamiento de datos</w:t>
+      </w:r>
+      <w:bookmarkEnd w:id="3"/>
+    </w:p>
+    <w:p>
+      <w:pPr>
+        <w:jc w:val="both"/>
+        <w:rPr>
+          <w:rFonts w:ascii="Roboto" w:hAnsi="Roboto"/>
+          <w:bCs/>
+          <w:szCs w:val="36"/>
+        </w:rPr>
+      </w:pPr>
+      <w:r>
+        <w:rPr>
+          <w:rFonts w:ascii="Roboto" w:hAnsi="Roboto"/>
+          <w:bCs/>
+          <w:szCs w:val="36"/>
+        </w:rPr>
+        <w:t xml:space="preserve">Antes de comenzar con el análisis, se debe realizar una limpieza y </w:t>
+      </w:r>
+      <w:r>
+        <w:rPr>
+          <w:rFonts w:ascii="Roboto" w:hAnsi="Roboto"/>
+          <w:bCs/>
+          <w:szCs w:val="36"/>
+        </w:rPr>
+        <w:t xml:space="preserve">preprocesamiento de los datos para eliminar cualquier </w:t>
+      </w:r>
+      <w:r>
+        <w:rPr>
+          <w:rFonts w:ascii="Roboto" w:hAnsi="Roboto"/>
+          <w:bCs/>
+          <w:szCs w:val="36"/>
+        </w:rPr>
+        <w:t xml:space="preserve">posible </w:t>
+      </w:r>
+      <w:r>
+        <w:rPr>
+          <w:rFonts w:ascii="Roboto" w:hAnsi="Roboto"/>
+          <w:bCs/>
+          <w:szCs w:val="36"/>
+        </w:rPr>
+        <w:t>información irrelevante o duplicada</w:t>
+      </w:r>
+      <w:r>
+        <w:rPr>
+          <w:rFonts w:ascii="Roboto" w:hAnsi="Roboto"/>
+          <w:bCs/>
+          <w:szCs w:val="36"/>
+        </w:rPr>
+        <w:t>.</w:t>
+      </w:r>
+    </w:p>
+    <w:p>
+      <w:pPr>
+        <w:pStyle w:val="Ttulo2"/>
+      </w:pPr>
+      <w:bookmarkStart w:id="4" w:name="_Toc181906137"/>
+      <w:r>
+        <w:t>Normalización y estandarización de los datos</w:t>
+      </w:r>
+      <w:bookmarkEnd w:id="4"/>
+    </w:p>
+    <w:p>
+      <w:pPr>
+        <w:jc w:val="both"/>
+        <w:rPr>
+          <w:rFonts w:ascii="Roboto" w:hAnsi="Roboto"/>
+          <w:bCs/>
+          <w:szCs w:val="36"/>
+        </w:rPr>
+      </w:pPr>
+      <w:r>
+        <w:rPr>
+          <w:rFonts w:ascii="Roboto" w:hAnsi="Roboto"/>
+          <w:bCs/>
+          <w:szCs w:val="36"/>
+        </w:rPr>
+        <w:t>Esto i</w:t>
+      </w:r>
+      <w:r>
+        <w:rPr>
+          <w:rFonts w:ascii="Roboto" w:hAnsi="Roboto"/>
+          <w:bCs/>
+          <w:szCs w:val="36"/>
+        </w:rPr>
+        <w:t>mplica convertir los datos en un formato consistente y uniforme, lo que facilita su comparación y análisis</w:t>
+      </w:r>
+      <w:r>
+        <w:rPr>
+          <w:rFonts w:ascii="Roboto" w:hAnsi="Roboto"/>
+          <w:bCs/>
+          <w:szCs w:val="36"/>
+        </w:rPr>
+        <w:t xml:space="preserve">. </w:t>
+      </w:r>
+    </w:p>
+    <w:p>
+      <w:pPr>
+        <w:jc w:val="both"/>
+        <w:rPr>
+          <w:rFonts w:ascii="Roboto" w:hAnsi="Roboto"/>
+          <w:bCs/>
+          <w:szCs w:val="36"/>
+        </w:rPr>
+      </w:pPr>
+      <w:r>
+        <w:rPr>
+          <w:rFonts w:ascii="Roboto" w:hAnsi="Roboto"/>
+          <w:bCs/>
+          <w:szCs w:val="36"/>
+        </w:rPr>
+        <w:t xml:space="preserve">Puede </w:t>
+      </w:r>
+      <w:r>
+        <w:rPr>
+          <w:rFonts w:ascii="Roboto" w:hAnsi="Roboto"/>
+          <w:bCs/>
+          <w:szCs w:val="36"/>
+        </w:rPr>
+        <w:t>ayudar a reducir la complejidad de los datos y mejorar la eficiencia del análisis.</w:t>
+      </w:r>
+    </w:p>
+    <w:p>
+      <w:pPr>
+        <w:pStyle w:val="Ttulo2"/>
+      </w:pPr>
+      <w:bookmarkStart w:id="5" w:name="_Toc181906138"/>
+      <w:r>
+        <w:t>Análisis</w:t>
+      </w:r>
+      <w:r>
+        <w:t xml:space="preserve"> de datos</w:t>
+      </w:r>
+      <w:bookmarkEnd w:id="5"/>
+    </w:p>
+    <w:p>
+      <w:pPr>
+        <w:jc w:val="both"/>
+        <w:rPr>
+          <w:rFonts w:ascii="Roboto" w:hAnsi="Roboto"/>
+          <w:bCs/>
+          <w:szCs w:val="36"/>
+        </w:rPr>
+      </w:pPr>
+      <w:r>
+        <w:rPr>
+          <w:rFonts w:ascii="Roboto" w:hAnsi="Roboto"/>
+          <w:bCs/>
+          <w:szCs w:val="36"/>
+        </w:rPr>
+        <w:t>Una vez que los datos han sido recopilados, almacenados y preprocesados, es hora de realizar el análisis</w:t>
+      </w:r>
+      <w:r>
+        <w:rPr>
+          <w:rFonts w:ascii="Roboto" w:hAnsi="Roboto"/>
+          <w:bCs/>
+          <w:szCs w:val="36"/>
+        </w:rPr>
+        <w:t>.</w:t>
+      </w:r>
+    </w:p>
+    <w:p>
+      <w:pPr>
+        <w:jc w:val="both"/>
+        <w:rPr>
+          <w:rFonts w:ascii="Roboto" w:hAnsi="Roboto"/>
+          <w:bCs/>
+          <w:szCs w:val="36"/>
+        </w:rPr>
+      </w:pPr>
+      <w:r>
+        <w:rPr>
+          <w:rFonts w:ascii="Roboto" w:hAnsi="Roboto"/>
+          <w:bCs/>
+          <w:szCs w:val="36"/>
+        </w:rPr>
+        <w:t xml:space="preserve">Se pueden usar distintas técnicas como: </w:t>
+      </w:r>
+      <w:r>
+        <w:rPr>
+          <w:rFonts w:ascii="Roboto" w:hAnsi="Roboto"/>
+          <w:bCs/>
+          <w:szCs w:val="36"/>
+        </w:rPr>
+        <w:t xml:space="preserve">estadístico, minería de datos, aprendizaje </w:t>
+      </w:r>
+      <w:proofErr w:type="spellStart"/>
+      <w:r>
+        <w:rPr>
+          <w:rFonts w:ascii="Roboto" w:hAnsi="Roboto"/>
+          <w:bCs/>
+          <w:szCs w:val="36"/>
+        </w:rPr>
+        <w:t>automático</w:t>
+      </w:r>
+      <w:r>
+        <w:rPr>
+          <w:rFonts w:ascii="Roboto" w:hAnsi="Roboto"/>
+          <w:bCs/>
+          <w:szCs w:val="36"/>
+        </w:rPr>
+        <w:t>..etc</w:t>
+      </w:r>
+      <w:proofErr w:type="spellEnd"/>
+    </w:p>
+    <w:p>
+      <w:pPr>
+        <w:jc w:val="both"/>
+        <w:rPr>
+          <w:rFonts w:ascii="Roboto" w:hAnsi="Roboto"/>
+          <w:bCs/>
+          <w:szCs w:val="36"/>
+        </w:rPr>
+      </w:pPr>
+      <w:r>
+        <w:rPr>
+          <w:rFonts w:ascii="Roboto" w:hAnsi="Roboto"/>
+          <w:bCs/>
+          <w:szCs w:val="36"/>
+        </w:rPr>
+        <w:t>El objetivo es identificar patrones, tendencias y relaciones en los datos que puedan proporcionar información valiosa</w:t>
+      </w:r>
+    </w:p>
+    <w:p>
+      <w:pPr>
+        <w:pStyle w:val="Ttulo2"/>
+      </w:pPr>
+      <w:bookmarkStart w:id="6" w:name="_Toc181906139"/>
+      <w:r>
+        <w:t>Interpretación y visualización de datos</w:t>
+      </w:r>
+      <w:bookmarkEnd w:id="6"/>
+    </w:p>
+    <w:p>
+      <w:pPr>
+        <w:jc w:val="both"/>
+        <w:rPr>
+          <w:rFonts w:ascii="Roboto" w:hAnsi="Roboto"/>
+          <w:bCs/>
+          <w:szCs w:val="36"/>
+        </w:rPr>
+      </w:pPr>
+      <w:r>
+        <w:rPr>
+          <w:rFonts w:ascii="Roboto" w:hAnsi="Roboto"/>
+          <w:bCs/>
+          <w:szCs w:val="36"/>
+        </w:rPr>
+        <w:t>Despu</w:t>
+      </w:r>
+      <w:r>
+        <w:rPr>
+          <w:rFonts w:ascii="Roboto" w:hAnsi="Roboto"/>
+          <w:bCs/>
+          <w:szCs w:val="36"/>
+        </w:rPr>
+        <w:t>és</w:t>
+      </w:r>
+      <w:r>
+        <w:rPr>
+          <w:rFonts w:ascii="Roboto" w:hAnsi="Roboto"/>
+          <w:bCs/>
+          <w:szCs w:val="36"/>
+        </w:rPr>
+        <w:t xml:space="preserve"> del análisis es</w:t>
+      </w:r>
+      <w:r>
+        <w:rPr>
+          <w:rFonts w:ascii="Roboto" w:hAnsi="Roboto"/>
+          <w:bCs/>
+          <w:szCs w:val="36"/>
+        </w:rPr>
+        <w:t xml:space="preserve"> importante interpretar los resultados obtenidos de manera significativ</w:t>
+      </w:r>
+      <w:r>
+        <w:rPr>
+          <w:rFonts w:ascii="Roboto" w:hAnsi="Roboto"/>
+          <w:bCs/>
+          <w:szCs w:val="36"/>
+        </w:rPr>
+        <w:t>a</w:t>
+      </w:r>
+      <w:r>
+        <w:rPr>
+          <w:rFonts w:ascii="Roboto" w:hAnsi="Roboto"/>
+          <w:bCs/>
+          <w:szCs w:val="36"/>
+        </w:rPr>
+        <w:t xml:space="preserve">, ya que </w:t>
+      </w:r>
+      <w:r>
+        <w:rPr>
+          <w:rFonts w:ascii="Roboto" w:hAnsi="Roboto"/>
+          <w:bCs/>
+          <w:szCs w:val="36"/>
+        </w:rPr>
+        <w:t>puedan guiar la toma de decisiones estratégicas</w:t>
+      </w:r>
+      <w:r>
+        <w:rPr>
+          <w:rFonts w:ascii="Roboto" w:hAnsi="Roboto"/>
+          <w:bCs/>
+          <w:szCs w:val="36"/>
+        </w:rPr>
+        <w:t xml:space="preserve">, mediante </w:t>
+      </w:r>
+      <w:r>
+        <w:rPr>
+          <w:rFonts w:ascii="Roboto" w:hAnsi="Roboto"/>
+          <w:bCs/>
+          <w:szCs w:val="36"/>
+        </w:rPr>
+        <w:t>conexiones entre los datos</w:t>
+      </w:r>
+      <w:r>
+        <w:rPr>
+          <w:rFonts w:ascii="Roboto" w:hAnsi="Roboto"/>
+          <w:bCs/>
+          <w:szCs w:val="36"/>
+        </w:rPr>
+        <w:t xml:space="preserve"> o </w:t>
+      </w:r>
+      <w:r>
+        <w:rPr>
+          <w:rFonts w:ascii="Roboto" w:hAnsi="Roboto"/>
+          <w:bCs/>
+          <w:szCs w:val="36"/>
+        </w:rPr>
+        <w:t>identificar un conocimiento clave</w:t>
+      </w:r>
+      <w:r>
+        <w:rPr>
+          <w:rFonts w:ascii="Roboto" w:hAnsi="Roboto"/>
+          <w:bCs/>
+          <w:szCs w:val="36"/>
+        </w:rPr>
+        <w:t>.</w:t>
+      </w:r>
+    </w:p>
+    <w:p>
+      <w:pPr>
+        <w:jc w:val="both"/>
+        <w:rPr>
+          <w:rFonts w:ascii="Roboto" w:hAnsi="Roboto"/>
+          <w:bCs/>
+          <w:szCs w:val="36"/>
+        </w:rPr>
+      </w:pPr>
+    </w:p>
+    <w:p>
+      <w:pPr>
+        <w:jc w:val="both"/>
+        <w:rPr>
+          <w:rFonts w:ascii="Roboto" w:hAnsi="Roboto"/>
+          <w:bCs/>
+          <w:szCs w:val="36"/>
+        </w:rPr>
+      </w:pPr>
+      <w:r>
+        <w:rPr>
+          <w:rFonts w:ascii="Roboto" w:hAnsi="Roboto"/>
+          <w:bCs/>
+          <w:szCs w:val="36"/>
+        </w:rPr>
+        <w:t>Posteriormente, y para finalizar, se visualizan los datos utilizando tablas, gráficos.. etc, que ayudan a resumir y presentar la información de manera clara y concisa.</w:t>
+      </w:r>
+    </w:p>
+    <w:p>
+      <w:pPr>
+        <w:jc w:val="both"/>
+        <w:rPr>
+          <w:rFonts w:ascii="Roboto" w:hAnsi="Roboto"/>
+          <w:bCs/>
+          <w:szCs w:val="36"/>
+        </w:rPr>
+      </w:pPr>
+    </w:p>
+    <w:p>
+      <w:pPr>
+        <w:jc w:val="both"/>
+        <w:rPr>
+          <w:rFonts w:ascii="Roboto" w:hAnsi="Roboto"/>
+          <w:bCs/>
+          <w:szCs w:val="36"/>
+        </w:rPr>
+      </w:pPr>
+    </w:p>
+    <w:p>
+      <w:pPr>
+        <w:jc w:val="both"/>
+        <w:rPr>
+          <w:rFonts w:ascii="Roboto" w:hAnsi="Roboto"/>
+          <w:bCs/>
+          <w:szCs w:val="36"/>
+        </w:rPr>
+      </w:pPr>
+    </w:p>
+    <w:p>
+      <w:pPr>
+        <w:pStyle w:val="Ttulo1"/>
+      </w:pPr>
+      <w:bookmarkStart w:id="7" w:name="_Toc181906140"/>
       <w:r>
         <w:lastRenderedPageBreak/>
         <w:t>Análisis Descriptivo</w:t>
       </w:r>
-      <w:bookmarkEnd w:id="0"/>
-    </w:p>
-    <w:p/>
-    <w:p/>
-    <w:p/>
-    <w:p/>
-    <w:p/>
-    <w:p/>
-    <w:p/>
-    <w:p>
-      <w:pPr>
+      <w:bookmarkEnd w:id="7"/>
+    </w:p>
+    <w:p>
+      <w:pPr>
+        <w:jc w:val="both"/>
+        <w:rPr>
+          <w:rFonts w:ascii="Roboto" w:hAnsi="Roboto"/>
+        </w:rPr>
+      </w:pPr>
+      <w:r>
+        <w:rPr>
+          <w:rFonts w:ascii="Roboto" w:hAnsi="Roboto"/>
+        </w:rPr>
+        <w:t xml:space="preserve">Su objetivo es averiguar cuál es la situación actual y </w:t>
+      </w:r>
+      <w:r>
+        <w:rPr>
+          <w:rFonts w:ascii="Roboto" w:hAnsi="Roboto"/>
+        </w:rPr>
+        <w:t>reconocer así si algo ha funcionado o no en el pasado</w:t>
+      </w:r>
+      <w:r>
+        <w:rPr>
+          <w:rFonts w:ascii="Roboto" w:hAnsi="Roboto"/>
+        </w:rPr>
+        <w:t>.</w:t>
+      </w:r>
+    </w:p>
+    <w:p>
+      <w:pPr>
+        <w:jc w:val="both"/>
+        <w:rPr>
+          <w:rFonts w:ascii="Roboto" w:hAnsi="Roboto"/>
+        </w:rPr>
+      </w:pPr>
+      <w:r>
+        <w:rPr>
+          <w:rFonts w:ascii="Roboto" w:hAnsi="Roboto"/>
+        </w:rPr>
+        <w:t>Algunos ejemplos de esto podrían ser:</w:t>
+      </w:r>
+    </w:p>
+    <w:p>
+      <w:pPr>
+        <w:pStyle w:val="Prrafodelista"/>
+        <w:numPr>
+          <w:ilvl w:val="0"/>
+          <w:numId w:val="1"/>
+        </w:numPr>
+        <w:jc w:val="both"/>
+        <w:rPr>
+          <w:rFonts w:ascii="Roboto" w:hAnsi="Roboto"/>
+          <w:b/>
+          <w:bCs/>
+        </w:rPr>
+      </w:pPr>
+      <w:r>
+        <w:rPr>
+          <w:rFonts w:ascii="Roboto" w:hAnsi="Roboto"/>
+          <w:b/>
+          <w:bCs/>
+        </w:rPr>
+        <w:t>Análisis de marketing</w:t>
+      </w:r>
+      <w:r>
+        <w:rPr>
+          <w:rFonts w:ascii="Roboto" w:hAnsi="Roboto"/>
+          <w:b/>
+          <w:bCs/>
+        </w:rPr>
+        <w:t xml:space="preserve">: </w:t>
+      </w:r>
+      <w:r>
+        <w:rPr>
+          <w:rFonts w:ascii="Roboto" w:hAnsi="Roboto"/>
+        </w:rPr>
+        <w:t xml:space="preserve">Se podría usar </w:t>
+      </w:r>
+      <w:r>
+        <w:rPr>
+          <w:rFonts w:ascii="Roboto" w:hAnsi="Roboto"/>
+        </w:rPr>
+        <w:t xml:space="preserve">para describir el número de visitantes del sitio web de </w:t>
+      </w:r>
+      <w:r>
+        <w:rPr>
+          <w:rFonts w:ascii="Roboto" w:hAnsi="Roboto"/>
+        </w:rPr>
+        <w:t>una</w:t>
+      </w:r>
+      <w:r>
+        <w:rPr>
+          <w:rFonts w:ascii="Roboto" w:hAnsi="Roboto"/>
+        </w:rPr>
+        <w:t xml:space="preserve"> empresa, la fuente de la que proceden o la participación en las redes sociales</w:t>
+      </w:r>
+      <w:r>
+        <w:rPr>
+          <w:rFonts w:ascii="Roboto" w:hAnsi="Roboto"/>
+        </w:rPr>
+        <w:t>.</w:t>
+      </w:r>
+    </w:p>
+    <w:p>
+      <w:pPr>
+        <w:pStyle w:val="Prrafodelista"/>
+        <w:numPr>
+          <w:ilvl w:val="0"/>
+          <w:numId w:val="1"/>
+        </w:numPr>
+        <w:jc w:val="both"/>
+        <w:rPr>
+          <w:rFonts w:ascii="Roboto" w:hAnsi="Roboto"/>
+          <w:b/>
+          <w:bCs/>
+        </w:rPr>
+      </w:pPr>
+      <w:r>
+        <w:rPr>
+          <w:rFonts w:ascii="Roboto" w:hAnsi="Roboto"/>
+          <w:b/>
+          <w:bCs/>
+        </w:rPr>
+        <w:t>Informes financieros</w:t>
+      </w:r>
+      <w:r>
+        <w:rPr>
+          <w:rFonts w:ascii="Roboto" w:hAnsi="Roboto"/>
+        </w:rPr>
+        <w:t xml:space="preserve">: Donde se podría </w:t>
+      </w:r>
+      <w:r>
+        <w:rPr>
+          <w:rFonts w:ascii="Roboto" w:hAnsi="Roboto"/>
+        </w:rPr>
+        <w:t>describ</w:t>
+      </w:r>
+      <w:r>
+        <w:rPr>
+          <w:rFonts w:ascii="Roboto" w:hAnsi="Roboto"/>
+        </w:rPr>
+        <w:t>ir</w:t>
+      </w:r>
+      <w:r>
+        <w:rPr>
+          <w:rFonts w:ascii="Roboto" w:hAnsi="Roboto"/>
+        </w:rPr>
+        <w:t xml:space="preserve"> </w:t>
+      </w:r>
+      <w:r>
+        <w:rPr>
+          <w:rFonts w:ascii="Roboto" w:hAnsi="Roboto"/>
+        </w:rPr>
+        <w:t>la</w:t>
+      </w:r>
+      <w:r>
+        <w:rPr>
+          <w:rFonts w:ascii="Roboto" w:hAnsi="Roboto"/>
+        </w:rPr>
+        <w:t xml:space="preserve"> situación actual mostrándola en cifras clave, como el volumen de negocio, y comparándola con periodos anteriores</w:t>
+      </w:r>
+      <w:r>
+        <w:rPr>
+          <w:rFonts w:ascii="Roboto" w:hAnsi="Roboto"/>
+        </w:rPr>
+        <w:t>.</w:t>
+      </w:r>
+    </w:p>
+    <w:p>
+      <w:pPr>
+        <w:pStyle w:val="Prrafodelista"/>
+        <w:numPr>
+          <w:ilvl w:val="0"/>
+          <w:numId w:val="1"/>
+        </w:numPr>
         <w:tabs>
           <w:tab w:val="left" w:pos="7371"/>
         </w:tabs>
-        <w:rPr>
-          <w:rFonts w:hint="eastAsia"/>
-        </w:rPr>
-      </w:pPr>
+        <w:jc w:val="both"/>
+        <w:rPr>
+          <w:rFonts w:hint="eastAsia"/>
+        </w:rPr>
+      </w:pPr>
+      <w:r>
+        <w:rPr>
+          <w:rFonts w:ascii="Roboto" w:hAnsi="Roboto"/>
+          <w:b/>
+          <w:bCs/>
+        </w:rPr>
+        <w:t>Producción</w:t>
+      </w:r>
+      <w:r>
+        <w:rPr>
+          <w:rFonts w:ascii="Roboto" w:hAnsi="Roboto"/>
+          <w:b/>
+          <w:bCs/>
+        </w:rPr>
+        <w:t xml:space="preserve">: </w:t>
+      </w:r>
+      <w:r>
+        <w:rPr>
+          <w:rFonts w:ascii="Roboto" w:hAnsi="Roboto"/>
+        </w:rPr>
+        <w:t>En la que p</w:t>
+      </w:r>
+      <w:r>
+        <w:rPr>
+          <w:rFonts w:ascii="Roboto" w:hAnsi="Roboto"/>
+        </w:rPr>
+        <w:t>ueden trazar la productividad de áreas individuales</w:t>
+      </w:r>
+      <w:r>
+        <w:rPr>
+          <w:rFonts w:ascii="Roboto" w:hAnsi="Roboto"/>
+        </w:rPr>
+        <w:t>.</w:t>
+      </w:r>
     </w:p>
     <w:p>
       <w:pPr>
         <w:pStyle w:val="Ttulo1"/>
       </w:pPr>
-      <w:bookmarkStart w:id="1" w:name="_Toc181650929"/>
+      <w:bookmarkStart w:id="8" w:name="_Toc181906141"/>
       <w:r>
         <w:t>Análisis Diagnóstico</w:t>
       </w:r>
-      <w:bookmarkEnd w:id="1"/>
-    </w:p>
-    <w:p/>
-    <w:p/>
-    <w:p/>
-    <w:p/>
-    <w:p>
-      <w:pPr>
-        <w:rPr>
-          <w:rFonts w:hint="eastAsia"/>
-        </w:rPr>
-      </w:pPr>
+      <w:bookmarkEnd w:id="8"/>
+    </w:p>
+    <w:p>
+      <w:pPr>
+        <w:jc w:val="both"/>
+        <w:rPr>
+          <w:rFonts w:ascii="Roboto" w:hAnsi="Roboto" w:cs="Mangal"/>
+          <w:szCs w:val="21"/>
+        </w:rPr>
+      </w:pPr>
+      <w:r>
+        <w:rPr>
+          <w:rFonts w:ascii="Roboto" w:hAnsi="Roboto" w:cs="Mangal"/>
+          <w:szCs w:val="21"/>
+        </w:rPr>
+        <w:t xml:space="preserve">Intentan </w:t>
+      </w:r>
+      <w:r>
+        <w:rPr>
+          <w:rFonts w:ascii="Roboto" w:hAnsi="Roboto" w:cs="Mangal"/>
+          <w:szCs w:val="21"/>
+        </w:rPr>
+        <w:t>identificar las causas de determinados acontecimientos o tendencias</w:t>
+      </w:r>
+      <w:r>
+        <w:rPr>
+          <w:rFonts w:ascii="Roboto" w:hAnsi="Roboto" w:cs="Mangal"/>
+          <w:szCs w:val="21"/>
+        </w:rPr>
+        <w:t xml:space="preserve">. Esto </w:t>
+      </w:r>
+      <w:r>
+        <w:rPr>
+          <w:rFonts w:ascii="Roboto" w:hAnsi="Roboto" w:cs="Mangal"/>
+          <w:szCs w:val="21"/>
+        </w:rPr>
+        <w:t>permite averiguar por qué ha ocurrido algo y qué factores han contribuido a ello</w:t>
+      </w:r>
+      <w:r>
+        <w:rPr>
+          <w:rFonts w:ascii="Roboto" w:hAnsi="Roboto" w:cs="Mangal"/>
+          <w:szCs w:val="21"/>
+        </w:rPr>
+        <w:t>.</w:t>
+      </w:r>
+    </w:p>
+    <w:p>
+      <w:pPr>
+        <w:jc w:val="both"/>
+        <w:rPr>
+          <w:rFonts w:ascii="Roboto" w:hAnsi="Roboto" w:cs="Mangal" w:hint="eastAsia"/>
+          <w:szCs w:val="21"/>
+        </w:rPr>
+      </w:pPr>
+      <w:r>
+        <w:rPr>
+          <w:rFonts w:ascii="Roboto" w:hAnsi="Roboto" w:cs="Mangal"/>
+          <w:szCs w:val="21"/>
+        </w:rPr>
+        <w:t>Este tipo de análisis permite identificar las causas de los problemas y encontrar soluciones adecuadas.</w:t>
+      </w:r>
+    </w:p>
+    <w:p>
+      <w:pPr>
+        <w:jc w:val="both"/>
+        <w:rPr>
+          <w:rFonts w:ascii="Roboto" w:hAnsi="Roboto" w:cs="Mangal"/>
+          <w:szCs w:val="21"/>
+        </w:rPr>
+      </w:pPr>
+      <w:r>
+        <w:rPr>
+          <w:rFonts w:ascii="Roboto" w:hAnsi="Roboto" w:cs="Mangal"/>
+          <w:szCs w:val="21"/>
+        </w:rPr>
+        <w:t>Los análisis de diagnóstico incluyen diversas técnicas, como</w:t>
+      </w:r>
+      <w:r>
+        <w:rPr>
+          <w:rFonts w:ascii="Roboto" w:hAnsi="Roboto" w:cs="Mangal"/>
+          <w:szCs w:val="21"/>
+        </w:rPr>
+        <w:t>:</w:t>
+      </w:r>
+    </w:p>
+    <w:p>
+      <w:pPr>
+        <w:pStyle w:val="Prrafodelista"/>
+        <w:numPr>
+          <w:ilvl w:val="0"/>
+          <w:numId w:val="1"/>
+        </w:numPr>
+        <w:jc w:val="both"/>
+        <w:rPr>
+          <w:rFonts w:ascii="Roboto" w:hAnsi="Roboto"/>
+        </w:rPr>
+      </w:pPr>
+      <w:r>
+        <w:rPr>
+          <w:rFonts w:ascii="Roboto" w:hAnsi="Roboto"/>
+          <w:b/>
+          <w:bCs/>
+        </w:rPr>
+        <w:t>Data Drilling</w:t>
+      </w:r>
+      <w:r>
+        <w:rPr>
+          <w:rFonts w:ascii="Roboto" w:hAnsi="Roboto"/>
+        </w:rPr>
+        <w:t xml:space="preserve">: Proporciona </w:t>
+      </w:r>
+      <w:r>
+        <w:rPr>
+          <w:rFonts w:ascii="Roboto" w:hAnsi="Roboto"/>
+        </w:rPr>
+        <w:t>diferentes vistas de los mismos</w:t>
+      </w:r>
+      <w:r>
+        <w:rPr>
+          <w:rFonts w:ascii="Roboto" w:hAnsi="Roboto"/>
+        </w:rPr>
+        <w:t xml:space="preserve"> datos, esto permite </w:t>
+      </w:r>
+      <w:r>
+        <w:rPr>
+          <w:rFonts w:ascii="Roboto" w:hAnsi="Roboto"/>
+        </w:rPr>
+        <w:t>resumir grandes volúmenes de datos brutos en informes y cuadros de mando para su análisis</w:t>
+      </w:r>
+      <w:r>
+        <w:rPr>
+          <w:rFonts w:ascii="Roboto" w:hAnsi="Roboto"/>
+        </w:rPr>
+        <w:t>.</w:t>
+      </w:r>
+    </w:p>
+    <w:p>
+      <w:pPr>
+        <w:pStyle w:val="Prrafodelista"/>
+        <w:numPr>
+          <w:ilvl w:val="0"/>
+          <w:numId w:val="1"/>
+        </w:numPr>
+        <w:jc w:val="both"/>
+        <w:rPr>
+          <w:rFonts w:ascii="Roboto" w:hAnsi="Roboto"/>
+          <w:b/>
+          <w:bCs/>
+        </w:rPr>
+      </w:pPr>
+      <w:r>
+        <w:rPr>
+          <w:rFonts w:ascii="Roboto" w:hAnsi="Roboto"/>
+          <w:b/>
+          <w:bCs/>
+        </w:rPr>
+        <w:t>M</w:t>
+      </w:r>
+      <w:r>
+        <w:rPr>
+          <w:rFonts w:ascii="Roboto" w:hAnsi="Roboto"/>
+          <w:b/>
+          <w:bCs/>
+        </w:rPr>
+        <w:t>inería de datos</w:t>
+      </w:r>
+      <w:r>
+        <w:rPr>
+          <w:rFonts w:ascii="Roboto" w:hAnsi="Roboto"/>
+        </w:rPr>
+        <w:t xml:space="preserve">: </w:t>
+      </w:r>
+      <w:r>
+        <w:rPr>
+          <w:rFonts w:ascii="Roboto" w:hAnsi="Roboto"/>
+        </w:rPr>
+        <w:t>ayuda a reconocer anomalías, patrones o correlaciones en conjuntos de datos. Para ello se utilizan métodos como el aprendizaje automático o la estadística.</w:t>
+      </w:r>
+    </w:p>
+    <w:p>
+      <w:pPr>
+        <w:pStyle w:val="Prrafodelista"/>
+        <w:numPr>
+          <w:ilvl w:val="0"/>
+          <w:numId w:val="1"/>
+        </w:numPr>
+        <w:jc w:val="both"/>
+        <w:rPr>
+          <w:rFonts w:ascii="Roboto" w:hAnsi="Roboto" w:hint="eastAsia"/>
+        </w:rPr>
+      </w:pPr>
+      <w:r>
+        <w:rPr>
+          <w:rFonts w:ascii="Roboto" w:hAnsi="Roboto"/>
+          <w:b/>
+          <w:bCs/>
+        </w:rPr>
+        <w:t>A</w:t>
+      </w:r>
+      <w:r>
+        <w:rPr>
+          <w:rFonts w:ascii="Roboto" w:hAnsi="Roboto"/>
+          <w:b/>
+          <w:bCs/>
+        </w:rPr>
+        <w:t>nálisis de correlación</w:t>
+      </w:r>
+      <w:r>
+        <w:rPr>
+          <w:rFonts w:ascii="Roboto" w:hAnsi="Roboto"/>
+        </w:rPr>
+        <w:t xml:space="preserve">: Analiza como se relacionan entre si </w:t>
+      </w:r>
+      <w:r>
+        <w:rPr>
+          <w:rFonts w:ascii="Roboto" w:hAnsi="Roboto"/>
+        </w:rPr>
+        <w:t>distintas variables y, por tanto, puede mostrar con qué intensidad cambia una variable debido al cambio de otra</w:t>
+      </w:r>
+      <w:r>
+        <w:rPr>
+          <w:rFonts w:ascii="Roboto" w:hAnsi="Roboto"/>
+        </w:rPr>
+        <w:t>.</w:t>
+      </w:r>
     </w:p>
     <w:p>
       <w:pPr>
         <w:pStyle w:val="Ttulo1"/>
       </w:pPr>
-      <w:bookmarkStart w:id="2" w:name="_Toc181650930"/>
+      <w:bookmarkStart w:id="9" w:name="_Toc181906142"/>
       <w:r>
         <w:t>Análisis Predictivo</w:t>
       </w:r>
-      <w:bookmarkEnd w:id="2"/>
-    </w:p>
-    <w:p/>
-    <w:p/>
-    <w:p/>
-    <w:p>
-      <w:pPr>
-        <w:rPr>
-          <w:rFonts w:hint="eastAsia"/>
+      <w:bookmarkEnd w:id="9"/>
+    </w:p>
+    <w:p>
+      <w:pPr>
+        <w:jc w:val="both"/>
+        <w:rPr>
+          <w:rFonts w:ascii="Roboto" w:hAnsi="Roboto" w:cs="Mangal"/>
+          <w:szCs w:val="21"/>
+        </w:rPr>
+      </w:pPr>
+      <w:r>
+        <w:rPr>
+          <w:rFonts w:ascii="Roboto" w:hAnsi="Roboto" w:cs="Mangal"/>
+          <w:szCs w:val="21"/>
+        </w:rPr>
+        <w:t>U</w:t>
+      </w:r>
+      <w:r>
+        <w:rPr>
+          <w:rFonts w:ascii="Roboto" w:hAnsi="Roboto" w:cs="Mangal"/>
+          <w:szCs w:val="21"/>
+        </w:rPr>
+        <w:t>tiliza modelos estadísticos y algoritmos para predecir acontecimientos o tendencias futuros</w:t>
+      </w:r>
+      <w:r>
+        <w:rPr>
+          <w:rFonts w:ascii="Roboto" w:hAnsi="Roboto" w:cs="Mangal"/>
+          <w:szCs w:val="21"/>
+        </w:rPr>
+        <w:t xml:space="preserve">. </w:t>
+      </w:r>
+      <w:r>
+        <w:rPr>
+          <w:rFonts w:ascii="Roboto" w:hAnsi="Roboto" w:cs="Mangal"/>
+          <w:szCs w:val="21"/>
+        </w:rPr>
+        <w:t>Utilizando datos históricos e identificando patrones, pueden desarrollarse modelos predictivos que ayuden a prever la evolución futura</w:t>
+      </w:r>
+      <w:r>
+        <w:rPr>
+          <w:rFonts w:ascii="Roboto" w:hAnsi="Roboto" w:cs="Mangal"/>
+          <w:szCs w:val="21"/>
+        </w:rPr>
+        <w:t xml:space="preserve">. </w:t>
+      </w:r>
+    </w:p>
+    <w:p>
+      <w:pPr>
+        <w:jc w:val="both"/>
+        <w:rPr>
+          <w:rFonts w:ascii="Roboto" w:hAnsi="Roboto" w:cs="Mangal" w:hint="eastAsia"/>
+          <w:szCs w:val="21"/>
+        </w:rPr>
+      </w:pPr>
+      <w:r>
+        <w:rPr>
+          <w:rFonts w:ascii="Roboto" w:hAnsi="Roboto" w:cs="Mangal"/>
+          <w:szCs w:val="21"/>
+        </w:rPr>
+        <w:t>S</w:t>
+      </w:r>
+      <w:r>
+        <w:rPr>
+          <w:rFonts w:ascii="Roboto" w:hAnsi="Roboto" w:cs="Mangal"/>
+          <w:szCs w:val="21"/>
+        </w:rPr>
+        <w:t>e aplican métodos estadísticos, aprendizaje automático o minería de datos a datos</w:t>
+      </w:r>
+      <w:r>
+        <w:rPr>
+          <w:rFonts w:ascii="Roboto" w:hAnsi="Roboto" w:cs="Mangal"/>
+          <w:szCs w:val="21"/>
+        </w:rPr>
+        <w:t>.</w:t>
+      </w:r>
+    </w:p>
+    <w:p>
+      <w:pPr>
+        <w:jc w:val="both"/>
+        <w:rPr>
+          <w:rFonts w:ascii="Roboto" w:hAnsi="Roboto" w:cs="Mangal"/>
+          <w:szCs w:val="21"/>
+        </w:rPr>
+      </w:pPr>
+      <w:r>
+        <w:rPr>
+          <w:rFonts w:ascii="Roboto" w:hAnsi="Roboto" w:cs="Mangal"/>
+          <w:szCs w:val="21"/>
+        </w:rPr>
+        <w:t xml:space="preserve">Esto se utiliza en: </w:t>
+      </w:r>
+    </w:p>
+    <w:p>
+      <w:pPr>
+        <w:pStyle w:val="Prrafodelista"/>
+        <w:numPr>
+          <w:ilvl w:val="0"/>
+          <w:numId w:val="3"/>
+        </w:numPr>
+        <w:jc w:val="both"/>
+        <w:rPr>
+          <w:rFonts w:ascii="Roboto" w:hAnsi="Roboto"/>
+          <w:b/>
+          <w:bCs/>
+        </w:rPr>
+      </w:pPr>
+      <w:r>
+        <w:rPr>
+          <w:rFonts w:ascii="Roboto" w:hAnsi="Roboto"/>
+          <w:b/>
+          <w:bCs/>
+        </w:rPr>
+        <w:t>Prevención del fraude</w:t>
+      </w:r>
+      <w:r>
+        <w:rPr>
+          <w:rFonts w:ascii="Roboto" w:hAnsi="Roboto"/>
+          <w:b/>
+          <w:bCs/>
+        </w:rPr>
+        <w:t xml:space="preserve">: </w:t>
+      </w:r>
+      <w:r>
+        <w:rPr>
+          <w:rFonts w:ascii="Roboto" w:hAnsi="Roboto"/>
+        </w:rPr>
+        <w:t>puede utilizarse para predecir el comportamiento de los clientes</w:t>
+      </w:r>
+      <w:r>
+        <w:rPr>
+          <w:rFonts w:ascii="Roboto" w:hAnsi="Roboto"/>
+        </w:rPr>
+        <w:t>.</w:t>
+      </w:r>
+    </w:p>
+    <w:p>
+      <w:pPr>
+        <w:pStyle w:val="Prrafodelista"/>
+        <w:numPr>
+          <w:ilvl w:val="0"/>
+          <w:numId w:val="3"/>
+        </w:numPr>
+        <w:jc w:val="both"/>
+        <w:rPr>
+          <w:rFonts w:ascii="Roboto" w:hAnsi="Roboto"/>
+          <w:b/>
+          <w:bCs/>
+        </w:rPr>
+      </w:pPr>
+      <w:r>
+        <w:rPr>
+          <w:rFonts w:ascii="Roboto" w:hAnsi="Roboto"/>
+          <w:b/>
+          <w:bCs/>
+        </w:rPr>
+        <w:t>Compañías de seguros</w:t>
+      </w:r>
+      <w:r>
+        <w:rPr>
+          <w:rFonts w:ascii="Roboto" w:hAnsi="Roboto"/>
+          <w:b/>
+          <w:bCs/>
+        </w:rPr>
+        <w:t xml:space="preserve">: </w:t>
+      </w:r>
+      <w:r>
+        <w:rPr>
+          <w:rFonts w:ascii="Roboto" w:hAnsi="Roboto"/>
+        </w:rPr>
+        <w:t>puede ayudar a predecir qué clientes tienen más probabilidades de presentar una reclamación</w:t>
+      </w:r>
+      <w:r>
+        <w:rPr>
+          <w:rFonts w:ascii="Roboto" w:hAnsi="Roboto"/>
+        </w:rPr>
+        <w:t>.</w:t>
+      </w:r>
+    </w:p>
+    <w:p>
+      <w:pPr>
+        <w:pStyle w:val="Prrafodelista"/>
+        <w:numPr>
+          <w:ilvl w:val="0"/>
+          <w:numId w:val="3"/>
+        </w:numPr>
+        <w:jc w:val="both"/>
+        <w:rPr>
+          <w:rFonts w:ascii="Roboto" w:hAnsi="Roboto"/>
+        </w:rPr>
+      </w:pPr>
+      <w:r>
+        <w:rPr>
+          <w:rFonts w:ascii="Roboto" w:hAnsi="Roboto"/>
+          <w:b/>
+          <w:bCs/>
+        </w:rPr>
+        <w:t>Comercio minorista</w:t>
+      </w:r>
+      <w:r>
+        <w:rPr>
+          <w:rFonts w:ascii="Roboto" w:hAnsi="Roboto"/>
+          <w:b/>
+          <w:bCs/>
+        </w:rPr>
+        <w:t xml:space="preserve">: </w:t>
+      </w:r>
+      <w:r>
+        <w:rPr>
+          <w:rFonts w:ascii="Roboto" w:hAnsi="Roboto"/>
+        </w:rPr>
+        <w:t>puede ayudar a los minoristas a prever la demanda de productos para planificar sus existencias en consecuencia</w:t>
+      </w:r>
+      <w:r>
+        <w:rPr>
+          <w:rFonts w:ascii="Roboto" w:hAnsi="Roboto"/>
+        </w:rPr>
+        <w:t>.</w:t>
+      </w:r>
+    </w:p>
+    <w:p>
+      <w:pPr>
+        <w:jc w:val="both"/>
+        <w:rPr>
+          <w:rFonts w:ascii="Roboto" w:hAnsi="Roboto"/>
+        </w:rPr>
+      </w:pPr>
+    </w:p>
+    <w:p>
+      <w:pPr>
+        <w:jc w:val="both"/>
+        <w:rPr>
+          <w:rFonts w:ascii="Roboto" w:hAnsi="Roboto" w:hint="eastAsia"/>
         </w:rPr>
       </w:pPr>
     </w:p>
@@ -1669,35 +3405,237 @@
       <w:pPr>
         <w:pStyle w:val="Ttulo1"/>
       </w:pPr>
-      <w:bookmarkStart w:id="3" w:name="_Toc181650931"/>
-      <w:r>
+      <w:bookmarkStart w:id="10" w:name="_Toc181906143"/>
+      <w:r>
+        <w:lastRenderedPageBreak/>
         <w:t>Análisis Prescriptivo</w:t>
       </w:r>
-      <w:bookmarkEnd w:id="3"/>
-    </w:p>
-    <w:p/>
-    <w:p/>
-    <w:p/>
-    <w:p>
-      <w:pPr>
-        <w:rPr>
-          <w:rFonts w:hint="eastAsia"/>
-        </w:rPr>
-      </w:pPr>
-    </w:p>
-    <w:p>
-      <w:pPr>
-        <w:rPr>
-          <w:rFonts w:hint="eastAsia"/>
-        </w:rPr>
-      </w:pPr>
-    </w:p>
-    <w:p>
-      <w:pPr>
-        <w:rPr>
-          <w:rFonts w:hint="eastAsia"/>
-        </w:rPr>
-      </w:pPr>
+      <w:bookmarkEnd w:id="10"/>
+    </w:p>
+    <w:p>
+      <w:pPr>
+        <w:jc w:val="both"/>
+        <w:rPr>
+          <w:rFonts w:ascii="Roboto" w:hAnsi="Roboto" w:cs="Mangal"/>
+          <w:szCs w:val="21"/>
+        </w:rPr>
+      </w:pPr>
+      <w:r>
+        <w:rPr>
+          <w:rFonts w:ascii="Roboto" w:hAnsi="Roboto" w:cs="Mangal"/>
+          <w:szCs w:val="21"/>
+        </w:rPr>
+        <w:t xml:space="preserve">Este tipo de análisis </w:t>
+      </w:r>
+      <w:r>
+        <w:rPr>
+          <w:rFonts w:ascii="Roboto" w:hAnsi="Roboto" w:cs="Mangal"/>
+          <w:szCs w:val="21"/>
+        </w:rPr>
+        <w:t>ofrece recomendaciones de actuación para alcanzar objetivos concretos</w:t>
+      </w:r>
+      <w:r>
+        <w:rPr>
+          <w:rFonts w:ascii="Roboto" w:hAnsi="Roboto" w:cs="Mangal"/>
+          <w:szCs w:val="21"/>
+        </w:rPr>
+        <w:t xml:space="preserve">. </w:t>
+      </w:r>
+      <w:r>
+        <w:rPr>
+          <w:rFonts w:ascii="Roboto" w:hAnsi="Roboto" w:cs="Mangal"/>
+          <w:szCs w:val="21"/>
+        </w:rPr>
+        <w:t>Para ello pueden usar algoritmos y aprendizaje automático.</w:t>
+      </w:r>
+    </w:p>
+    <w:p>
+      <w:pPr>
+        <w:jc w:val="both"/>
+        <w:rPr>
+          <w:rFonts w:ascii="Roboto" w:hAnsi="Roboto" w:cs="Mangal"/>
+          <w:szCs w:val="21"/>
+        </w:rPr>
+      </w:pPr>
+      <w:r>
+        <w:rPr>
+          <w:rFonts w:ascii="Roboto" w:hAnsi="Roboto" w:cs="Mangal"/>
+          <w:szCs w:val="21"/>
+        </w:rPr>
+        <w:t>R</w:t>
+      </w:r>
+      <w:r>
+        <w:rPr>
+          <w:rFonts w:ascii="Roboto" w:hAnsi="Roboto" w:cs="Mangal"/>
+          <w:szCs w:val="21"/>
+        </w:rPr>
+        <w:t>esulta especialmente útil para abordar problemas complejos y tomar decisiones estratégicas</w:t>
+      </w:r>
+      <w:r>
+        <w:rPr>
+          <w:rFonts w:ascii="Roboto" w:hAnsi="Roboto" w:cs="Mangal"/>
+          <w:szCs w:val="21"/>
+        </w:rPr>
+        <w:t>.</w:t>
+      </w:r>
+    </w:p>
+    <w:p>
+      <w:pPr>
+        <w:jc w:val="both"/>
+        <w:rPr>
+          <w:rFonts w:ascii="Roboto" w:hAnsi="Roboto" w:cs="Mangal"/>
+          <w:szCs w:val="21"/>
+        </w:rPr>
+      </w:pPr>
+      <w:r>
+        <w:rPr>
+          <w:rFonts w:ascii="Roboto" w:hAnsi="Roboto" w:cs="Mangal"/>
+          <w:szCs w:val="21"/>
+        </w:rPr>
+        <w:t>Unos ejemplos de ello podrían ser:</w:t>
+      </w:r>
+    </w:p>
+    <w:p>
+      <w:pPr>
+        <w:pStyle w:val="Prrafodelista"/>
+        <w:numPr>
+          <w:ilvl w:val="0"/>
+          <w:numId w:val="4"/>
+        </w:numPr>
+        <w:jc w:val="both"/>
+        <w:rPr>
+          <w:rFonts w:ascii="Roboto" w:hAnsi="Roboto"/>
+        </w:rPr>
+      </w:pPr>
+      <w:r>
+        <w:rPr>
+          <w:rFonts w:ascii="Roboto" w:hAnsi="Roboto"/>
+          <w:b/>
+          <w:bCs/>
+        </w:rPr>
+        <w:t>Navegación</w:t>
+      </w:r>
+      <w:r>
+        <w:rPr>
+          <w:rFonts w:ascii="Roboto" w:hAnsi="Roboto"/>
+        </w:rPr>
+        <w:t xml:space="preserve">: </w:t>
+      </w:r>
+      <w:r>
+        <w:rPr>
+          <w:rFonts w:ascii="Roboto" w:hAnsi="Roboto"/>
+        </w:rPr>
+        <w:t>muchos sistemas de navegación recomiendan a los conductores la ruta que deben tomar en función de los datos de tráfico en tiempo real</w:t>
+      </w:r>
+      <w:r>
+        <w:rPr>
+          <w:rFonts w:ascii="Roboto" w:hAnsi="Roboto"/>
+        </w:rPr>
+        <w:t>.</w:t>
+      </w:r>
+    </w:p>
+    <w:p>
+      <w:pPr>
+        <w:pStyle w:val="Prrafodelista"/>
+        <w:numPr>
+          <w:ilvl w:val="0"/>
+          <w:numId w:val="4"/>
+        </w:numPr>
+        <w:jc w:val="both"/>
+        <w:rPr>
+          <w:rFonts w:ascii="Roboto" w:hAnsi="Roboto" w:hint="eastAsia"/>
+        </w:rPr>
+      </w:pPr>
+      <w:r>
+        <w:rPr>
+          <w:rFonts w:ascii="Roboto" w:hAnsi="Roboto"/>
+          <w:b/>
+          <w:bCs/>
+        </w:rPr>
+        <w:t>Compras online</w:t>
+      </w:r>
+      <w:r>
+        <w:rPr>
+          <w:rFonts w:ascii="Roboto" w:hAnsi="Roboto"/>
+        </w:rPr>
+        <w:t xml:space="preserve">: </w:t>
+      </w:r>
+      <w:r>
+        <w:rPr>
+          <w:rFonts w:ascii="Roboto" w:hAnsi="Roboto"/>
+        </w:rPr>
+        <w:t>se recomiendan a los clientes otros productos en función de sus compras anteriores y sus intereses</w:t>
+      </w:r>
+      <w:r>
+        <w:rPr>
+          <w:rFonts w:ascii="Roboto" w:hAnsi="Roboto"/>
+        </w:rPr>
+        <w:t>.</w:t>
+      </w:r>
+    </w:p>
+    <w:p>
+      <w:pPr>
+        <w:pStyle w:val="Ttulo1"/>
+        <w:rPr>
+          <w:rFonts w:hint="eastAsia"/>
+        </w:rPr>
+      </w:pPr>
+      <w:bookmarkStart w:id="11" w:name="_Toc181906144"/>
+      <w:r>
+        <w:t xml:space="preserve">Diferencias entre los distintos tipos de </w:t>
+      </w:r>
+      <w:r>
+        <w:t>a</w:t>
+      </w:r>
+      <w:r>
+        <w:t>nálisis</w:t>
+      </w:r>
+      <w:bookmarkEnd w:id="11"/>
+    </w:p>
+    <w:p>
+      <w:pPr>
+        <w:rPr>
+          <w:rFonts w:ascii="Roboto" w:hAnsi="Roboto"/>
+        </w:rPr>
+      </w:pPr>
+      <w:r>
+        <w:rPr>
+          <w:rFonts w:ascii="Roboto" w:hAnsi="Roboto"/>
+        </w:rPr>
+        <w:t xml:space="preserve">En la siguiente imagen, </w:t>
+      </w:r>
+      <w:r>
+        <w:rPr>
+          <w:rFonts w:ascii="Roboto" w:hAnsi="Roboto"/>
+        </w:rPr>
+        <w:t xml:space="preserve">a modo de resumen, </w:t>
+      </w:r>
+      <w:r>
+        <w:rPr>
+          <w:rFonts w:ascii="Roboto" w:hAnsi="Roboto"/>
+        </w:rPr>
+        <w:t>se pueden observar rápidamente las diferencias de cada uno de los análisis</w:t>
+      </w:r>
+      <w:r>
+        <w:rPr>
+          <w:rFonts w:ascii="Roboto" w:hAnsi="Roboto"/>
+        </w:rPr>
+        <w:t xml:space="preserve"> (</w:t>
+      </w:r>
+      <w:proofErr w:type="spellStart"/>
+      <w:r>
+        <w:rPr>
+          <w:rFonts w:ascii="Roboto" w:hAnsi="Roboto"/>
+        </w:rPr>
+        <w:t>Click</w:t>
+      </w:r>
+      <w:proofErr w:type="spellEnd"/>
+      <w:r>
+        <w:rPr>
+          <w:rFonts w:ascii="Roboto" w:hAnsi="Roboto"/>
+        </w:rPr>
+        <w:t xml:space="preserve"> en la imagen para llevar a la fuente).</w:t>
+      </w:r>
     </w:p>
     <w:p>
       <w:pPr>
@@ -1718,35 +3656,33 @@
         <w:tabs>
           <w:tab w:val="left" w:pos="7371"/>
         </w:tabs>
-        <w:rPr>
-          <w:rFonts w:hint="eastAsia"/>
-        </w:rPr>
       </w:pPr>
       <w:r>
         <w:rPr>
           <w:rFonts w:ascii="Roboto" w:eastAsia="Roboto" w:hAnsi="Roboto" w:cs="Roboto"/>
           <w:noProof/>
           <w:color w:val="343A40"/>
-          <w:sz w:val="23"/>
-          <w:szCs w:val="23"/>
           <w:highlight w:val="white"/>
         </w:rPr>
-        <w:lastRenderedPageBreak/>
         <w:drawing>
-          <wp:inline distT="114300" distB="114300" distL="114300" distR="114300" wp14:anchorId="02F50B82" wp14:editId="0DC73A4B">
+          <wp:inline distT="114300" distB="114300" distL="114300" distR="114300" wp14:anchorId="02F50B82" wp14:editId="5FC7BE91">
             <wp:extent cx="5731200" cy="3213100"/>
-            <wp:effectExtent l="0" t="0" r="0" b="0"/>
-            <wp:docPr id="1" name="image2.png"/>
+            <wp:effectExtent l="0" t="0" r="3175" b="6350"/>
+            <wp:docPr id="1" name="image2.png">
+              <a:hlinkClick xmlns:a="http://schemas.openxmlformats.org/drawingml/2006/main" r:id="rId10"/>
+            </wp:docPr>
             <wp:cNvGraphicFramePr/>
             <a:graphic xmlns:a="http://schemas.openxmlformats.org/drawingml/2006/main">
               <a:graphicData uri="http://schemas.openxmlformats.org/drawingml/2006/picture">
                 <pic:pic xmlns:pic="http://schemas.openxmlformats.org/drawingml/2006/picture">
                   <pic:nvPicPr>
-                    <pic:cNvPr id="0" name="image2.png"/>
+                    <pic:cNvPr id="1" name="image2.png">
+                      <a:hlinkClick r:id="rId10"/>
+                    </pic:cNvPr>
                     <pic:cNvPicPr preferRelativeResize="0"/>
                   </pic:nvPicPr>
                   <pic:blipFill>
-                    <a:blip r:embed="rId9"/>
+                    <a:blip r:embed="rId11"/>
                     <a:srcRect/>
                     <a:stretch>
                       <a:fillRect/>
@@ -1774,9 +3710,6 @@
         <w:tabs>
           <w:tab w:val="left" w:pos="7371"/>
         </w:tabs>
-        <w:rPr>
-          <w:rFonts w:hint="eastAsia"/>
-        </w:rPr>
       </w:pPr>
     </w:p>
     <w:p>
@@ -1784,120 +3717,132 @@
         <w:tabs>
           <w:tab w:val="left" w:pos="7371"/>
         </w:tabs>
-        <w:rPr>
-          <w:rFonts w:hint="eastAsia"/>
-        </w:rPr>
-      </w:pPr>
-      <w:r>
-        <w:rPr>
-          <w:rFonts w:ascii="Roboto" w:eastAsia="Roboto" w:hAnsi="Roboto" w:cs="Roboto"/>
-          <w:noProof/>
-          <w:color w:val="343A40"/>
-          <w:sz w:val="23"/>
-          <w:szCs w:val="23"/>
+      </w:pPr>
+    </w:p>
+    <w:p>
+      <w:pPr>
+        <w:tabs>
+          <w:tab w:val="left" w:pos="7371"/>
+        </w:tabs>
+      </w:pPr>
+    </w:p>
+    <w:p>
+      <w:pPr>
+        <w:tabs>
+          <w:tab w:val="left" w:pos="7371"/>
+        </w:tabs>
+      </w:pPr>
+    </w:p>
+    <w:p>
+      <w:pPr>
+        <w:tabs>
+          <w:tab w:val="left" w:pos="7371"/>
+        </w:tabs>
+      </w:pPr>
+    </w:p>
+    <w:p>
+      <w:pPr>
+        <w:tabs>
+          <w:tab w:val="left" w:pos="7371"/>
+        </w:tabs>
+      </w:pPr>
+    </w:p>
+    <w:p>
+      <w:pPr>
+        <w:tabs>
+          <w:tab w:val="left" w:pos="7371"/>
+        </w:tabs>
+      </w:pPr>
+    </w:p>
+    <w:p>
+      <w:pPr>
+        <w:tabs>
+          <w:tab w:val="left" w:pos="7371"/>
+        </w:tabs>
+      </w:pPr>
+    </w:p>
+    <w:p>
+      <w:pPr>
+        <w:tabs>
+          <w:tab w:val="left" w:pos="7371"/>
+        </w:tabs>
+      </w:pPr>
+    </w:p>
+    <w:p>
+      <w:pPr>
+        <w:tabs>
+          <w:tab w:val="left" w:pos="7371"/>
+        </w:tabs>
+      </w:pPr>
+    </w:p>
+    <w:p>
+      <w:pPr>
+        <w:tabs>
+          <w:tab w:val="left" w:pos="7371"/>
+        </w:tabs>
+      </w:pPr>
+    </w:p>
+    <w:p>
+      <w:pPr>
+        <w:tabs>
+          <w:tab w:val="left" w:pos="7371"/>
+        </w:tabs>
+      </w:pPr>
+    </w:p>
+    <w:p>
+      <w:pPr>
+        <w:tabs>
+          <w:tab w:val="left" w:pos="7371"/>
+        </w:tabs>
+      </w:pPr>
+    </w:p>
+    <w:p>
+      <w:pPr>
+        <w:tabs>
+          <w:tab w:val="left" w:pos="7371"/>
+        </w:tabs>
+      </w:pPr>
+    </w:p>
+    <w:p>
+      <w:pPr>
+        <w:tabs>
+          <w:tab w:val="left" w:pos="7371"/>
+        </w:tabs>
+        <w:rPr>
+          <w:rFonts w:hint="eastAsia"/>
+        </w:rPr>
+      </w:pPr>
+    </w:p>
+    <w:p>
+      <w:pPr>
+        <w:pStyle w:val="Ttulo1"/>
+        <w:rPr>
           <w:highlight w:val="white"/>
         </w:rPr>
-        <w:drawing>
-          <wp:inline distT="114300" distB="114300" distL="114300" distR="114300" wp14:anchorId="459BF9AD" wp14:editId="0BC63014">
-            <wp:extent cx="5543550" cy="2143125"/>
-            <wp:effectExtent l="0" t="0" r="0" b="0"/>
-            <wp:docPr id="2" name="image1.jpg"/>
-            <wp:cNvGraphicFramePr/>
-            <a:graphic xmlns:a="http://schemas.openxmlformats.org/drawingml/2006/main">
-              <a:graphicData uri="http://schemas.openxmlformats.org/drawingml/2006/picture">
-                <pic:pic xmlns:pic="http://schemas.openxmlformats.org/drawingml/2006/picture">
-                  <pic:nvPicPr>
-                    <pic:cNvPr id="0" name="image1.jpg"/>
-                    <pic:cNvPicPr preferRelativeResize="0"/>
-                  </pic:nvPicPr>
-                  <pic:blipFill>
-                    <a:blip r:embed="rId10"/>
-                    <a:srcRect/>
-                    <a:stretch>
-                      <a:fillRect/>
-                    </a:stretch>
-                  </pic:blipFill>
-                  <pic:spPr>
-                    <a:xfrm>
-                      <a:off x="0" y="0"/>
-                      <a:ext cx="5543550" cy="2143125"/>
-                    </a:xfrm>
-                    <a:prstGeom prst="rect">
-                      <a:avLst/>
-                    </a:prstGeom>
-                    <a:ln/>
-                  </pic:spPr>
-                </pic:pic>
-              </a:graphicData>
-            </a:graphic>
-          </wp:inline>
-        </w:drawing>
-      </w:r>
-    </w:p>
-    <w:p>
-      <w:pPr>
-        <w:tabs>
-          <w:tab w:val="left" w:pos="7371"/>
-        </w:tabs>
-        <w:rPr>
-          <w:rFonts w:hint="eastAsia"/>
-        </w:rPr>
-      </w:pPr>
-    </w:p>
-    <w:p>
-      <w:pPr>
-        <w:tabs>
-          <w:tab w:val="left" w:pos="7371"/>
-        </w:tabs>
-        <w:rPr>
-          <w:rFonts w:hint="eastAsia"/>
-        </w:rPr>
-      </w:pPr>
-    </w:p>
-    <w:p>
-      <w:pPr>
-        <w:pStyle w:val="Ttulo1"/>
+      </w:pPr>
+      <w:bookmarkStart w:id="12" w:name="_Toc181906145"/>
+      <w:r>
         <w:rPr>
           <w:highlight w:val="white"/>
         </w:rPr>
-      </w:pPr>
-      <w:bookmarkStart w:id="4" w:name="_Toc181650932"/>
-      <w:r>
-        <w:rPr>
-          <w:highlight w:val="white"/>
-        </w:rPr>
+        <w:lastRenderedPageBreak/>
         <w:t>Bibliografía</w:t>
       </w:r>
-      <w:bookmarkEnd w:id="4"/>
+      <w:bookmarkEnd w:id="12"/>
     </w:p>
     <w:p>
       <w:pPr>
         <w:rPr>
           <w:rFonts w:ascii="Roboto" w:eastAsia="Roboto" w:hAnsi="Roboto" w:cs="Roboto"/>
           <w:color w:val="343A40"/>
-          <w:sz w:val="23"/>
-          <w:szCs w:val="23"/>
           <w:highlight w:val="white"/>
         </w:rPr>
       </w:pPr>
-    </w:p>
-    <w:p>
-      <w:pPr>
-        <w:rPr>
-          <w:rFonts w:ascii="Roboto" w:eastAsia="Roboto" w:hAnsi="Roboto" w:cs="Roboto"/>
-          <w:color w:val="343A40"/>
-          <w:sz w:val="23"/>
-          <w:szCs w:val="23"/>
-          <w:highlight w:val="white"/>
-        </w:rPr>
-      </w:pPr>
-      <w:hyperlink r:id="rId11">
+      <w:hyperlink r:id="rId12">
         <w:r>
           <w:rPr>
             <w:rFonts w:ascii="Roboto" w:eastAsia="Roboto" w:hAnsi="Roboto" w:cs="Roboto"/>
             <w:color w:val="1155CC"/>
-            <w:sz w:val="23"/>
-            <w:szCs w:val="23"/>
             <w:highlight w:val="white"/>
             <w:u w:val="single"/>
           </w:rPr>
@@ -1910,32 +3855,6 @@
         <w:rPr>
           <w:rFonts w:ascii="Roboto" w:eastAsia="Roboto" w:hAnsi="Roboto" w:cs="Roboto"/>
           <w:color w:val="343A40"/>
-          <w:sz w:val="23"/>
-          <w:szCs w:val="23"/>
-          <w:highlight w:val="white"/>
-        </w:rPr>
-      </w:pPr>
-      <w:hyperlink r:id="rId12">
-        <w:r>
-          <w:rPr>
-            <w:rFonts w:ascii="Roboto" w:eastAsia="Roboto" w:hAnsi="Roboto" w:cs="Roboto"/>
-            <w:color w:val="1155CC"/>
-            <w:sz w:val="23"/>
-            <w:szCs w:val="23"/>
-            <w:highlight w:val="white"/>
-            <w:u w:val="single"/>
-          </w:rPr>
-          <w:t>https://www.questionpro.com/blog/es/analisis-de-la-informacion/</w:t>
-        </w:r>
-      </w:hyperlink>
-    </w:p>
-    <w:p>
-      <w:pPr>
-        <w:rPr>
-          <w:rFonts w:ascii="Roboto" w:eastAsia="Roboto" w:hAnsi="Roboto" w:cs="Roboto"/>
-          <w:color w:val="343A40"/>
-          <w:sz w:val="23"/>
-          <w:szCs w:val="23"/>
           <w:highlight w:val="white"/>
         </w:rPr>
       </w:pPr>
@@ -1944,8 +3863,44 @@
           <w:rPr>
             <w:rFonts w:ascii="Roboto" w:eastAsia="Roboto" w:hAnsi="Roboto" w:cs="Roboto"/>
             <w:color w:val="1155CC"/>
-            <w:sz w:val="23"/>
-            <w:szCs w:val="23"/>
+            <w:highlight w:val="white"/>
+            <w:u w:val="single"/>
+          </w:rPr>
+          <w:t>https://www.que</w:t>
+        </w:r>
+        <w:r>
+          <w:rPr>
+            <w:rFonts w:ascii="Roboto" w:eastAsia="Roboto" w:hAnsi="Roboto" w:cs="Roboto"/>
+            <w:color w:val="1155CC"/>
+            <w:highlight w:val="white"/>
+            <w:u w:val="single"/>
+          </w:rPr>
+          <w:t>s</w:t>
+        </w:r>
+        <w:r>
+          <w:rPr>
+            <w:rFonts w:ascii="Roboto" w:eastAsia="Roboto" w:hAnsi="Roboto" w:cs="Roboto"/>
+            <w:color w:val="1155CC"/>
+            <w:highlight w:val="white"/>
+            <w:u w:val="single"/>
+          </w:rPr>
+          <w:t>tionpro.com/blog/es/analisis-de-la-informacion/</w:t>
+        </w:r>
+      </w:hyperlink>
+    </w:p>
+    <w:p>
+      <w:pPr>
+        <w:rPr>
+          <w:rFonts w:ascii="Roboto" w:eastAsia="Roboto" w:hAnsi="Roboto" w:cs="Roboto"/>
+          <w:color w:val="343A40"/>
+          <w:highlight w:val="white"/>
+        </w:rPr>
+      </w:pPr>
+      <w:hyperlink r:id="rId14">
+        <w:r>
+          <w:rPr>
+            <w:rFonts w:ascii="Roboto" w:eastAsia="Roboto" w:hAnsi="Roboto" w:cs="Roboto"/>
+            <w:color w:val="1155CC"/>
             <w:highlight w:val="white"/>
             <w:u w:val="single"/>
           </w:rPr>
@@ -1958,32 +3913,6 @@
         <w:rPr>
           <w:rFonts w:ascii="Roboto" w:eastAsia="Roboto" w:hAnsi="Roboto" w:cs="Roboto"/>
           <w:color w:val="343A40"/>
-          <w:sz w:val="23"/>
-          <w:szCs w:val="23"/>
-          <w:highlight w:val="white"/>
-        </w:rPr>
-      </w:pPr>
-      <w:hyperlink r:id="rId14">
-        <w:r>
-          <w:rPr>
-            <w:rFonts w:ascii="Roboto" w:eastAsia="Roboto" w:hAnsi="Roboto" w:cs="Roboto"/>
-            <w:color w:val="1155CC"/>
-            <w:sz w:val="23"/>
-            <w:szCs w:val="23"/>
-            <w:highlight w:val="white"/>
-            <w:u w:val="single"/>
-          </w:rPr>
-          <w:t>https://worldcampus.saintleo.edu/blog/cuantos-tipos-de-analisis-de-datos-hay-cuales-son-los-tipos-de-analisis-de-datos</w:t>
-        </w:r>
-      </w:hyperlink>
-    </w:p>
-    <w:p>
-      <w:pPr>
-        <w:rPr>
-          <w:rFonts w:ascii="Roboto" w:eastAsia="Roboto" w:hAnsi="Roboto" w:cs="Roboto"/>
-          <w:color w:val="343A40"/>
-          <w:sz w:val="23"/>
-          <w:szCs w:val="23"/>
           <w:highlight w:val="white"/>
         </w:rPr>
       </w:pPr>
@@ -1992,8 +3921,44 @@
           <w:rPr>
             <w:rFonts w:ascii="Roboto" w:eastAsia="Roboto" w:hAnsi="Roboto" w:cs="Roboto"/>
             <w:color w:val="1155CC"/>
-            <w:sz w:val="23"/>
-            <w:szCs w:val="23"/>
+            <w:highlight w:val="white"/>
+            <w:u w:val="single"/>
+          </w:rPr>
+          <w:t>https://worldcampus.sai</w:t>
+        </w:r>
+        <w:r>
+          <w:rPr>
+            <w:rFonts w:ascii="Roboto" w:eastAsia="Roboto" w:hAnsi="Roboto" w:cs="Roboto"/>
+            <w:color w:val="1155CC"/>
+            <w:highlight w:val="white"/>
+            <w:u w:val="single"/>
+          </w:rPr>
+          <w:t>n</w:t>
+        </w:r>
+        <w:r>
+          <w:rPr>
+            <w:rFonts w:ascii="Roboto" w:eastAsia="Roboto" w:hAnsi="Roboto" w:cs="Roboto"/>
+            <w:color w:val="1155CC"/>
+            <w:highlight w:val="white"/>
+            <w:u w:val="single"/>
+          </w:rPr>
+          <w:t>tleo.edu/blog/cuantos-tipos-de-analisis-de-datos-hay-cuales-son-los-tipos-de-analisis-de-datos</w:t>
+        </w:r>
+      </w:hyperlink>
+    </w:p>
+    <w:p>
+      <w:pPr>
+        <w:rPr>
+          <w:rFonts w:ascii="Roboto" w:eastAsia="Roboto" w:hAnsi="Roboto" w:cs="Roboto"/>
+          <w:color w:val="343A40"/>
+          <w:highlight w:val="white"/>
+        </w:rPr>
+      </w:pPr>
+      <w:hyperlink r:id="rId16">
+        <w:r>
+          <w:rPr>
+            <w:rFonts w:ascii="Roboto" w:eastAsia="Roboto" w:hAnsi="Roboto" w:cs="Roboto"/>
+            <w:color w:val="1155CC"/>
             <w:highlight w:val="white"/>
             <w:u w:val="single"/>
           </w:rPr>
@@ -2006,18 +3971,14 @@
         <w:rPr>
           <w:rFonts w:ascii="Roboto" w:eastAsia="Roboto" w:hAnsi="Roboto" w:cs="Roboto"/>
           <w:color w:val="343A40"/>
-          <w:sz w:val="23"/>
-          <w:szCs w:val="23"/>
           <w:highlight w:val="white"/>
         </w:rPr>
       </w:pPr>
-      <w:hyperlink r:id="rId16">
+      <w:hyperlink r:id="rId17">
         <w:r>
           <w:rPr>
             <w:rFonts w:ascii="Roboto" w:eastAsia="Roboto" w:hAnsi="Roboto" w:cs="Roboto"/>
             <w:color w:val="1155CC"/>
-            <w:sz w:val="23"/>
-            <w:szCs w:val="23"/>
             <w:highlight w:val="white"/>
             <w:u w:val="single"/>
           </w:rPr>
@@ -2031,9 +3992,18 @@
           <w:tab w:val="left" w:pos="7371"/>
         </w:tabs>
         <w:rPr>
-          <w:rFonts w:hint="eastAsia"/>
-        </w:rPr>
-      </w:pPr>
+          <w:rFonts w:ascii="Roboto" w:hAnsi="Roboto"/>
+        </w:rPr>
+      </w:pPr>
+      <w:hyperlink r:id="rId18" w:history="1">
+        <w:r>
+          <w:rPr>
+            <w:rStyle w:val="Hipervnculo"/>
+            <w:rFonts w:ascii="Roboto" w:hAnsi="Roboto"/>
+          </w:rPr>
+          <w:t>https://www.bantugroup.com/blog/etapas-del-procesamiento-y-analisis-de-datos</w:t>
+        </w:r>
+      </w:hyperlink>
     </w:p>
     <w:p>
       <w:pPr>
@@ -2041,9 +4011,32 @@
           <w:tab w:val="left" w:pos="7371"/>
         </w:tabs>
         <w:rPr>
-          <w:rFonts w:hint="eastAsia"/>
-        </w:rPr>
-      </w:pPr>
+          <w:rFonts w:ascii="Roboto" w:hAnsi="Roboto"/>
+        </w:rPr>
+      </w:pPr>
+      <w:hyperlink r:id="rId19" w:history="1">
+        <w:r>
+          <w:rPr>
+            <w:rStyle w:val="Hipervnculo"/>
+            <w:rFonts w:ascii="Roboto" w:hAnsi="Roboto"/>
+          </w:rPr>
+          <w:t>https://www.lms-</w:t>
+        </w:r>
+        <w:r>
+          <w:rPr>
+            <w:rStyle w:val="Hipervnculo"/>
+            <w:rFonts w:ascii="Roboto" w:hAnsi="Roboto"/>
+          </w:rPr>
+          <w:t>l</w:t>
+        </w:r>
+        <w:r>
+          <w:rPr>
+            <w:rStyle w:val="Hipervnculo"/>
+            <w:rFonts w:ascii="Roboto" w:hAnsi="Roboto"/>
+          </w:rPr>
+          <w:t>a.com/cuales-son-pasos-proceso-analisis-de-datos/</w:t>
+        </w:r>
+      </w:hyperlink>
     </w:p>
     <w:p>
       <w:pPr>
@@ -2051,9 +4044,32 @@
           <w:tab w:val="left" w:pos="7371"/>
         </w:tabs>
         <w:rPr>
-          <w:rFonts w:hint="eastAsia"/>
-        </w:rPr>
-      </w:pPr>
+          <w:rFonts w:ascii="Roboto" w:hAnsi="Roboto"/>
+        </w:rPr>
+      </w:pPr>
+      <w:hyperlink r:id="rId20" w:history="1">
+        <w:r>
+          <w:rPr>
+            <w:rStyle w:val="Hipervnculo"/>
+            <w:rFonts w:ascii="Roboto" w:hAnsi="Roboto"/>
+          </w:rPr>
+          <w:t>https://</w:t>
+        </w:r>
+        <w:r>
+          <w:rPr>
+            <w:rStyle w:val="Hipervnculo"/>
+            <w:rFonts w:ascii="Roboto" w:hAnsi="Roboto"/>
+          </w:rPr>
+          <w:t>b</w:t>
+        </w:r>
+        <w:r>
+          <w:rPr>
+            <w:rStyle w:val="Hipervnculo"/>
+            <w:rFonts w:ascii="Roboto" w:hAnsi="Roboto"/>
+          </w:rPr>
+          <w:t>log.bismart.com/6-pasos-proceso-analisis-de-datos-ejemplos</w:t>
+        </w:r>
+      </w:hyperlink>
     </w:p>
     <w:p>
       <w:pPr>
@@ -2061,53 +4077,22 @@
           <w:tab w:val="left" w:pos="7371"/>
         </w:tabs>
         <w:rPr>
-          <w:rFonts w:hint="eastAsia"/>
-        </w:rPr>
-      </w:pPr>
-    </w:p>
-    <w:p>
-      <w:pPr>
-        <w:tabs>
-          <w:tab w:val="left" w:pos="7371"/>
-        </w:tabs>
-        <w:rPr>
-          <w:rFonts w:hint="eastAsia"/>
-        </w:rPr>
-      </w:pPr>
-    </w:p>
-    <w:p>
-      <w:pPr>
-        <w:tabs>
-          <w:tab w:val="left" w:pos="7371"/>
-        </w:tabs>
-        <w:rPr>
-          <w:rFonts w:hint="eastAsia"/>
-        </w:rPr>
-      </w:pPr>
-    </w:p>
-    <w:p>
-      <w:pPr>
-        <w:tabs>
-          <w:tab w:val="left" w:pos="7371"/>
-        </w:tabs>
-        <w:rPr>
-          <w:rFonts w:hint="eastAsia"/>
-        </w:rPr>
-      </w:pPr>
-    </w:p>
-    <w:p>
-      <w:pPr>
-        <w:tabs>
-          <w:tab w:val="left" w:pos="7371"/>
-        </w:tabs>
-        <w:rPr>
-          <w:rFonts w:hint="eastAsia"/>
-        </w:rPr>
-      </w:pPr>
+          <w:rFonts w:ascii="Roboto" w:hAnsi="Roboto"/>
+        </w:rPr>
+      </w:pPr>
+      <w:hyperlink r:id="rId21" w:history="1">
+        <w:r>
+          <w:rPr>
+            <w:rStyle w:val="Hipervnculo"/>
+            <w:rFonts w:ascii="Roboto" w:hAnsi="Roboto"/>
+          </w:rPr>
+          <w:t>https://knowsy.ai/4-tipos-de-analisis-de-datos-descriptivo-de-diagnostico-predictivo-y-prescriptivo/</w:t>
+        </w:r>
+      </w:hyperlink>
     </w:p>
     <w:sectPr>
-      <w:headerReference w:type="default" r:id="rId17"/>
-      <w:footerReference w:type="default" r:id="rId18"/>
+      <w:headerReference w:type="default" r:id="rId22"/>
+      <w:footerReference w:type="default" r:id="rId23"/>
       <w:pgSz w:w="11906" w:h="16838"/>
       <w:pgMar w:top="1134" w:right="1134" w:bottom="1134" w:left="1134" w:header="0" w:footer="454" w:gutter="0"/>
       <w:pgNumType w:start="1"/>
@@ -2247,6 +4232,511 @@
     </w:r>
   </w:p>
 </w:hdr>
+</file>
+
+<file path=word/numbering.xml><?xml version="1.0" encoding="utf-8"?>
+<w:numbering xmlns:wpc="http://schemas.microsoft.com/office/word/2010/wordprocessingCanvas" xmlns:cx="http://schemas.microsoft.com/office/drawing/2014/chartex" xmlns:cx1="http://schemas.microsoft.com/office/drawing/2015/9/8/chartex" xmlns:cx2="http://schemas.microsoft.com/office/drawing/2015/10/21/chartex" xmlns:cx3="http://schemas.microsoft.com/office/drawing/2016/5/9/chartex" xmlns:cx4="http://schemas.microsoft.com/office/drawing/2016/5/10/chartex" xmlns:cx5="http://schemas.microsoft.com/office/drawing/2016/5/11/chartex" xmlns:cx6="http://schemas.microsoft.com/office/drawing/2016/5/12/chartex" xmlns:cx7="http://schemas.microsoft.com/office/drawing/2016/5/13/chartex" xmlns:cx8="http://schemas.microsoft.com/office/drawing/2016/5/14/chartex" xmlns:mc="http://schemas.openxmlformats.org/markup-compatibility/2006" xmlns:aink="http://schemas.microsoft.com/office/drawing/2016/ink" xmlns:am3d="http://schemas.microsoft.com/office/drawing/2017/model3d" xmlns:o="urn:schemas-microsoft-com:office:office" xmlns:r="http://schemas.openxmlformats.org/officeDocument/2006/relationships" xmlns:m="http://schemas.openxmlformats.org/officeDocument/2006/math" xmlns:v="urn:schemas-microsoft-com:vml" xmlns:wp14="http://schemas.microsoft.com/office/word/2010/wordprocessingDrawing" xmlns:wp="http://schemas.openxmlformats.org/drawingml/2006/wordprocessingDrawing" xmlns:w10="urn:schemas-microsoft-com:office:word" xmlns:w="http://schemas.openxmlformats.org/wordprocessingml/2006/main" xmlns:w14="http://schemas.microsoft.com/office/word/2010/wordml" xmlns:w15="http://schemas.microsoft.com/office/word/2012/wordml" xmlns:w16cex="http://schemas.microsoft.com/office/word/2018/wordml/cex" xmlns:w16cid="http://schemas.microsoft.com/office/word/2016/wordml/cid" xmlns:w16="http://schemas.microsoft.com/office/word/2018/wordml" xmlns:w16sdtdh="http://schemas.microsoft.com/office/word/2020/wordml/sdtdatahash" xmlns:w16se="http://schemas.microsoft.com/office/word/2015/wordml/symex" xmlns:wpg="http://schemas.microsoft.com/office/word/2010/wordprocessingGroup" xmlns:wpi="http://schemas.microsoft.com/office/word/2010/wordprocessingInk" xmlns:wne="http://schemas.microsoft.com/office/word/2006/wordml" xmlns:wps="http://schemas.microsoft.com/office/word/2010/wordprocessingShape" mc:Ignorable="w14 w15 w16se w16cid w16 w16cex w16sdtdh wp14">
+  <w:abstractNum w:abstractNumId="0" w15:restartNumberingAfterBreak="0">
+    <w:nsid w:val="21CB16D6"/>
+    <w:multiLevelType w:val="hybridMultilevel"/>
+    <w:tmpl w:val="A02C2C22"/>
+    <w:lvl w:ilvl="0" w:tplc="0C0A0001">
+      <w:start w:val="1"/>
+      <w:numFmt w:val="bullet"/>
+      <w:lvlText w:val=""/>
+      <w:lvlJc w:val="left"/>
+      <w:pPr>
+        <w:ind w:left="720" w:hanging="360"/>
+      </w:pPr>
+      <w:rPr>
+        <w:rFonts w:ascii="Symbol" w:hAnsi="Symbol" w:hint="default"/>
+      </w:rPr>
+    </w:lvl>
+    <w:lvl w:ilvl="1" w:tplc="0C0A0003" w:tentative="1">
+      <w:start w:val="1"/>
+      <w:numFmt w:val="bullet"/>
+      <w:lvlText w:val="o"/>
+      <w:lvlJc w:val="left"/>
+      <w:pPr>
+        <w:ind w:left="1440" w:hanging="360"/>
+      </w:pPr>
+      <w:rPr>
+        <w:rFonts w:ascii="Courier New" w:hAnsi="Courier New" w:cs="Courier New" w:hint="default"/>
+      </w:rPr>
+    </w:lvl>
+    <w:lvl w:ilvl="2" w:tplc="0C0A0005" w:tentative="1">
+      <w:start w:val="1"/>
+      <w:numFmt w:val="bullet"/>
+      <w:lvlText w:val=""/>
+      <w:lvlJc w:val="left"/>
+      <w:pPr>
+        <w:ind w:left="2160" w:hanging="360"/>
+      </w:pPr>
+      <w:rPr>
+        <w:rFonts w:ascii="Wingdings" w:hAnsi="Wingdings" w:hint="default"/>
+      </w:rPr>
+    </w:lvl>
+    <w:lvl w:ilvl="3" w:tplc="0C0A0001" w:tentative="1">
+      <w:start w:val="1"/>
+      <w:numFmt w:val="bullet"/>
+      <w:lvlText w:val=""/>
+      <w:lvlJc w:val="left"/>
+      <w:pPr>
+        <w:ind w:left="2880" w:hanging="360"/>
+      </w:pPr>
+      <w:rPr>
+        <w:rFonts w:ascii="Symbol" w:hAnsi="Symbol" w:hint="default"/>
+      </w:rPr>
+    </w:lvl>
+    <w:lvl w:ilvl="4" w:tplc="0C0A0003" w:tentative="1">
+      <w:start w:val="1"/>
+      <w:numFmt w:val="bullet"/>
+      <w:lvlText w:val="o"/>
+      <w:lvlJc w:val="left"/>
+      <w:pPr>
+        <w:ind w:left="3600" w:hanging="360"/>
+      </w:pPr>
+      <w:rPr>
+        <w:rFonts w:ascii="Courier New" w:hAnsi="Courier New" w:cs="Courier New" w:hint="default"/>
+      </w:rPr>
+    </w:lvl>
+    <w:lvl w:ilvl="5" w:tplc="0C0A0005" w:tentative="1">
+      <w:start w:val="1"/>
+      <w:numFmt w:val="bullet"/>
+      <w:lvlText w:val=""/>
+      <w:lvlJc w:val="left"/>
+      <w:pPr>
+        <w:ind w:left="4320" w:hanging="360"/>
+      </w:pPr>
+      <w:rPr>
+        <w:rFonts w:ascii="Wingdings" w:hAnsi="Wingdings" w:hint="default"/>
+      </w:rPr>
+    </w:lvl>
+    <w:lvl w:ilvl="6" w:tplc="0C0A0001" w:tentative="1">
+      <w:start w:val="1"/>
+      <w:numFmt w:val="bullet"/>
+      <w:lvlText w:val=""/>
+      <w:lvlJc w:val="left"/>
+      <w:pPr>
+        <w:ind w:left="5040" w:hanging="360"/>
+      </w:pPr>
+      <w:rPr>
+        <w:rFonts w:ascii="Symbol" w:hAnsi="Symbol" w:hint="default"/>
+      </w:rPr>
+    </w:lvl>
+    <w:lvl w:ilvl="7" w:tplc="0C0A0003" w:tentative="1">
+      <w:start w:val="1"/>
+      <w:numFmt w:val="bullet"/>
+      <w:lvlText w:val="o"/>
+      <w:lvlJc w:val="left"/>
+      <w:pPr>
+        <w:ind w:left="5760" w:hanging="360"/>
+      </w:pPr>
+      <w:rPr>
+        <w:rFonts w:ascii="Courier New" w:hAnsi="Courier New" w:cs="Courier New" w:hint="default"/>
+      </w:rPr>
+    </w:lvl>
+    <w:lvl w:ilvl="8" w:tplc="0C0A0005" w:tentative="1">
+      <w:start w:val="1"/>
+      <w:numFmt w:val="bullet"/>
+      <w:lvlText w:val=""/>
+      <w:lvlJc w:val="left"/>
+      <w:pPr>
+        <w:ind w:left="6480" w:hanging="360"/>
+      </w:pPr>
+      <w:rPr>
+        <w:rFonts w:ascii="Wingdings" w:hAnsi="Wingdings" w:hint="default"/>
+      </w:rPr>
+    </w:lvl>
+  </w:abstractNum>
+  <w:abstractNum w:abstractNumId="1" w15:restartNumberingAfterBreak="0">
+    <w:nsid w:val="3C8C7B43"/>
+    <w:multiLevelType w:val="hybridMultilevel"/>
+    <w:tmpl w:val="2D7094B4"/>
+    <w:lvl w:ilvl="0" w:tplc="0C0A0001">
+      <w:start w:val="1"/>
+      <w:numFmt w:val="bullet"/>
+      <w:lvlText w:val=""/>
+      <w:lvlJc w:val="left"/>
+      <w:pPr>
+        <w:ind w:left="720" w:hanging="360"/>
+      </w:pPr>
+      <w:rPr>
+        <w:rFonts w:ascii="Symbol" w:hAnsi="Symbol" w:hint="default"/>
+      </w:rPr>
+    </w:lvl>
+    <w:lvl w:ilvl="1" w:tplc="0C0A0003" w:tentative="1">
+      <w:start w:val="1"/>
+      <w:numFmt w:val="bullet"/>
+      <w:lvlText w:val="o"/>
+      <w:lvlJc w:val="left"/>
+      <w:pPr>
+        <w:ind w:left="1440" w:hanging="360"/>
+      </w:pPr>
+      <w:rPr>
+        <w:rFonts w:ascii="Courier New" w:hAnsi="Courier New" w:cs="Courier New" w:hint="default"/>
+      </w:rPr>
+    </w:lvl>
+    <w:lvl w:ilvl="2" w:tplc="0C0A0005" w:tentative="1">
+      <w:start w:val="1"/>
+      <w:numFmt w:val="bullet"/>
+      <w:lvlText w:val=""/>
+      <w:lvlJc w:val="left"/>
+      <w:pPr>
+        <w:ind w:left="2160" w:hanging="360"/>
+      </w:pPr>
+      <w:rPr>
+        <w:rFonts w:ascii="Wingdings" w:hAnsi="Wingdings" w:hint="default"/>
+      </w:rPr>
+    </w:lvl>
+    <w:lvl w:ilvl="3" w:tplc="0C0A0001" w:tentative="1">
+      <w:start w:val="1"/>
+      <w:numFmt w:val="bullet"/>
+      <w:lvlText w:val=""/>
+      <w:lvlJc w:val="left"/>
+      <w:pPr>
+        <w:ind w:left="2880" w:hanging="360"/>
+      </w:pPr>
+      <w:rPr>
+        <w:rFonts w:ascii="Symbol" w:hAnsi="Symbol" w:hint="default"/>
+      </w:rPr>
+    </w:lvl>
+    <w:lvl w:ilvl="4" w:tplc="0C0A0003" w:tentative="1">
+      <w:start w:val="1"/>
+      <w:numFmt w:val="bullet"/>
+      <w:lvlText w:val="o"/>
+      <w:lvlJc w:val="left"/>
+      <w:pPr>
+        <w:ind w:left="3600" w:hanging="360"/>
+      </w:pPr>
+      <w:rPr>
+        <w:rFonts w:ascii="Courier New" w:hAnsi="Courier New" w:cs="Courier New" w:hint="default"/>
+      </w:rPr>
+    </w:lvl>
+    <w:lvl w:ilvl="5" w:tplc="0C0A0005" w:tentative="1">
+      <w:start w:val="1"/>
+      <w:numFmt w:val="bullet"/>
+      <w:lvlText w:val=""/>
+      <w:lvlJc w:val="left"/>
+      <w:pPr>
+        <w:ind w:left="4320" w:hanging="360"/>
+      </w:pPr>
+      <w:rPr>
+        <w:rFonts w:ascii="Wingdings" w:hAnsi="Wingdings" w:hint="default"/>
+      </w:rPr>
+    </w:lvl>
+    <w:lvl w:ilvl="6" w:tplc="0C0A0001" w:tentative="1">
+      <w:start w:val="1"/>
+      <w:numFmt w:val="bullet"/>
+      <w:lvlText w:val=""/>
+      <w:lvlJc w:val="left"/>
+      <w:pPr>
+        <w:ind w:left="5040" w:hanging="360"/>
+      </w:pPr>
+      <w:rPr>
+        <w:rFonts w:ascii="Symbol" w:hAnsi="Symbol" w:hint="default"/>
+      </w:rPr>
+    </w:lvl>
+    <w:lvl w:ilvl="7" w:tplc="0C0A0003" w:tentative="1">
+      <w:start w:val="1"/>
+      <w:numFmt w:val="bullet"/>
+      <w:lvlText w:val="o"/>
+      <w:lvlJc w:val="left"/>
+      <w:pPr>
+        <w:ind w:left="5760" w:hanging="360"/>
+      </w:pPr>
+      <w:rPr>
+        <w:rFonts w:ascii="Courier New" w:hAnsi="Courier New" w:cs="Courier New" w:hint="default"/>
+      </w:rPr>
+    </w:lvl>
+    <w:lvl w:ilvl="8" w:tplc="0C0A0005" w:tentative="1">
+      <w:start w:val="1"/>
+      <w:numFmt w:val="bullet"/>
+      <w:lvlText w:val=""/>
+      <w:lvlJc w:val="left"/>
+      <w:pPr>
+        <w:ind w:left="6480" w:hanging="360"/>
+      </w:pPr>
+      <w:rPr>
+        <w:rFonts w:ascii="Wingdings" w:hAnsi="Wingdings" w:hint="default"/>
+      </w:rPr>
+    </w:lvl>
+  </w:abstractNum>
+  <w:abstractNum w:abstractNumId="2" w15:restartNumberingAfterBreak="0">
+    <w:nsid w:val="5DD907CE"/>
+    <w:multiLevelType w:val="multilevel"/>
+    <w:tmpl w:val="47D8AB54"/>
+    <w:lvl w:ilvl="0">
+      <w:start w:val="1"/>
+      <w:numFmt w:val="bullet"/>
+      <w:lvlText w:val=""/>
+      <w:lvlJc w:val="left"/>
+      <w:pPr>
+        <w:tabs>
+          <w:tab w:val="num" w:pos="720"/>
+        </w:tabs>
+        <w:ind w:left="720" w:hanging="360"/>
+      </w:pPr>
+      <w:rPr>
+        <w:rFonts w:ascii="Symbol" w:hAnsi="Symbol" w:hint="default"/>
+        <w:sz w:val="20"/>
+      </w:rPr>
+    </w:lvl>
+    <w:lvl w:ilvl="1" w:tentative="1">
+      <w:start w:val="1"/>
+      <w:numFmt w:val="bullet"/>
+      <w:lvlText w:val=""/>
+      <w:lvlJc w:val="left"/>
+      <w:pPr>
+        <w:tabs>
+          <w:tab w:val="num" w:pos="1440"/>
+        </w:tabs>
+        <w:ind w:left="1440" w:hanging="360"/>
+      </w:pPr>
+      <w:rPr>
+        <w:rFonts w:ascii="Symbol" w:hAnsi="Symbol" w:hint="default"/>
+        <w:sz w:val="20"/>
+      </w:rPr>
+    </w:lvl>
+    <w:lvl w:ilvl="2" w:tentative="1">
+      <w:start w:val="1"/>
+      <w:numFmt w:val="bullet"/>
+      <w:lvlText w:val=""/>
+      <w:lvlJc w:val="left"/>
+      <w:pPr>
+        <w:tabs>
+          <w:tab w:val="num" w:pos="2160"/>
+        </w:tabs>
+        <w:ind w:left="2160" w:hanging="360"/>
+      </w:pPr>
+      <w:rPr>
+        <w:rFonts w:ascii="Symbol" w:hAnsi="Symbol" w:hint="default"/>
+        <w:sz w:val="20"/>
+      </w:rPr>
+    </w:lvl>
+    <w:lvl w:ilvl="3" w:tentative="1">
+      <w:start w:val="1"/>
+      <w:numFmt w:val="bullet"/>
+      <w:lvlText w:val=""/>
+      <w:lvlJc w:val="left"/>
+      <w:pPr>
+        <w:tabs>
+          <w:tab w:val="num" w:pos="2880"/>
+        </w:tabs>
+        <w:ind w:left="2880" w:hanging="360"/>
+      </w:pPr>
+      <w:rPr>
+        <w:rFonts w:ascii="Symbol" w:hAnsi="Symbol" w:hint="default"/>
+        <w:sz w:val="20"/>
+      </w:rPr>
+    </w:lvl>
+    <w:lvl w:ilvl="4" w:tentative="1">
+      <w:start w:val="1"/>
+      <w:numFmt w:val="bullet"/>
+      <w:lvlText w:val=""/>
+      <w:lvlJc w:val="left"/>
+      <w:pPr>
+        <w:tabs>
+          <w:tab w:val="num" w:pos="3600"/>
+        </w:tabs>
+        <w:ind w:left="3600" w:hanging="360"/>
+      </w:pPr>
+      <w:rPr>
+        <w:rFonts w:ascii="Symbol" w:hAnsi="Symbol" w:hint="default"/>
+        <w:sz w:val="20"/>
+      </w:rPr>
+    </w:lvl>
+    <w:lvl w:ilvl="5" w:tentative="1">
+      <w:start w:val="1"/>
+      <w:numFmt w:val="bullet"/>
+      <w:lvlText w:val=""/>
+      <w:lvlJc w:val="left"/>
+      <w:pPr>
+        <w:tabs>
+          <w:tab w:val="num" w:pos="4320"/>
+        </w:tabs>
+        <w:ind w:left="4320" w:hanging="360"/>
+      </w:pPr>
+      <w:rPr>
+        <w:rFonts w:ascii="Symbol" w:hAnsi="Symbol" w:hint="default"/>
+        <w:sz w:val="20"/>
+      </w:rPr>
+    </w:lvl>
+    <w:lvl w:ilvl="6" w:tentative="1">
+      <w:start w:val="1"/>
+      <w:numFmt w:val="bullet"/>
+      <w:lvlText w:val=""/>
+      <w:lvlJc w:val="left"/>
+      <w:pPr>
+        <w:tabs>
+          <w:tab w:val="num" w:pos="5040"/>
+        </w:tabs>
+        <w:ind w:left="5040" w:hanging="360"/>
+      </w:pPr>
+      <w:rPr>
+        <w:rFonts w:ascii="Symbol" w:hAnsi="Symbol" w:hint="default"/>
+        <w:sz w:val="20"/>
+      </w:rPr>
+    </w:lvl>
+    <w:lvl w:ilvl="7" w:tentative="1">
+      <w:start w:val="1"/>
+      <w:numFmt w:val="bullet"/>
+      <w:lvlText w:val=""/>
+      <w:lvlJc w:val="left"/>
+      <w:pPr>
+        <w:tabs>
+          <w:tab w:val="num" w:pos="5760"/>
+        </w:tabs>
+        <w:ind w:left="5760" w:hanging="360"/>
+      </w:pPr>
+      <w:rPr>
+        <w:rFonts w:ascii="Symbol" w:hAnsi="Symbol" w:hint="default"/>
+        <w:sz w:val="20"/>
+      </w:rPr>
+    </w:lvl>
+    <w:lvl w:ilvl="8" w:tentative="1">
+      <w:start w:val="1"/>
+      <w:numFmt w:val="bullet"/>
+      <w:lvlText w:val=""/>
+      <w:lvlJc w:val="left"/>
+      <w:pPr>
+        <w:tabs>
+          <w:tab w:val="num" w:pos="6480"/>
+        </w:tabs>
+        <w:ind w:left="6480" w:hanging="360"/>
+      </w:pPr>
+      <w:rPr>
+        <w:rFonts w:ascii="Symbol" w:hAnsi="Symbol" w:hint="default"/>
+        <w:sz w:val="20"/>
+      </w:rPr>
+    </w:lvl>
+  </w:abstractNum>
+  <w:abstractNum w:abstractNumId="3" w15:restartNumberingAfterBreak="0">
+    <w:nsid w:val="7DFC0A70"/>
+    <w:multiLevelType w:val="hybridMultilevel"/>
+    <w:tmpl w:val="56D6DEFC"/>
+    <w:lvl w:ilvl="0" w:tplc="0C0A0001">
+      <w:start w:val="1"/>
+      <w:numFmt w:val="bullet"/>
+      <w:lvlText w:val=""/>
+      <w:lvlJc w:val="left"/>
+      <w:pPr>
+        <w:ind w:left="720" w:hanging="360"/>
+      </w:pPr>
+      <w:rPr>
+        <w:rFonts w:ascii="Symbol" w:hAnsi="Symbol" w:hint="default"/>
+      </w:rPr>
+    </w:lvl>
+    <w:lvl w:ilvl="1" w:tplc="0C0A0003" w:tentative="1">
+      <w:start w:val="1"/>
+      <w:numFmt w:val="bullet"/>
+      <w:lvlText w:val="o"/>
+      <w:lvlJc w:val="left"/>
+      <w:pPr>
+        <w:ind w:left="1440" w:hanging="360"/>
+      </w:pPr>
+      <w:rPr>
+        <w:rFonts w:ascii="Courier New" w:hAnsi="Courier New" w:cs="Courier New" w:hint="default"/>
+      </w:rPr>
+    </w:lvl>
+    <w:lvl w:ilvl="2" w:tplc="0C0A0005" w:tentative="1">
+      <w:start w:val="1"/>
+      <w:numFmt w:val="bullet"/>
+      <w:lvlText w:val=""/>
+      <w:lvlJc w:val="left"/>
+      <w:pPr>
+        <w:ind w:left="2160" w:hanging="360"/>
+      </w:pPr>
+      <w:rPr>
+        <w:rFonts w:ascii="Wingdings" w:hAnsi="Wingdings" w:hint="default"/>
+      </w:rPr>
+    </w:lvl>
+    <w:lvl w:ilvl="3" w:tplc="0C0A0001" w:tentative="1">
+      <w:start w:val="1"/>
+      <w:numFmt w:val="bullet"/>
+      <w:lvlText w:val=""/>
+      <w:lvlJc w:val="left"/>
+      <w:pPr>
+        <w:ind w:left="2880" w:hanging="360"/>
+      </w:pPr>
+      <w:rPr>
+        <w:rFonts w:ascii="Symbol" w:hAnsi="Symbol" w:hint="default"/>
+      </w:rPr>
+    </w:lvl>
+    <w:lvl w:ilvl="4" w:tplc="0C0A0003" w:tentative="1">
+      <w:start w:val="1"/>
+      <w:numFmt w:val="bullet"/>
+      <w:lvlText w:val="o"/>
+      <w:lvlJc w:val="left"/>
+      <w:pPr>
+        <w:ind w:left="3600" w:hanging="360"/>
+      </w:pPr>
+      <w:rPr>
+        <w:rFonts w:ascii="Courier New" w:hAnsi="Courier New" w:cs="Courier New" w:hint="default"/>
+      </w:rPr>
+    </w:lvl>
+    <w:lvl w:ilvl="5" w:tplc="0C0A0005" w:tentative="1">
+      <w:start w:val="1"/>
+      <w:numFmt w:val="bullet"/>
+      <w:lvlText w:val=""/>
+      <w:lvlJc w:val="left"/>
+      <w:pPr>
+        <w:ind w:left="4320" w:hanging="360"/>
+      </w:pPr>
+      <w:rPr>
+        <w:rFonts w:ascii="Wingdings" w:hAnsi="Wingdings" w:hint="default"/>
+      </w:rPr>
+    </w:lvl>
+    <w:lvl w:ilvl="6" w:tplc="0C0A0001" w:tentative="1">
+      <w:start w:val="1"/>
+      <w:numFmt w:val="bullet"/>
+      <w:lvlText w:val=""/>
+      <w:lvlJc w:val="left"/>
+      <w:pPr>
+        <w:ind w:left="5040" w:hanging="360"/>
+      </w:pPr>
+      <w:rPr>
+        <w:rFonts w:ascii="Symbol" w:hAnsi="Symbol" w:hint="default"/>
+      </w:rPr>
+    </w:lvl>
+    <w:lvl w:ilvl="7" w:tplc="0C0A0003" w:tentative="1">
+      <w:start w:val="1"/>
+      <w:numFmt w:val="bullet"/>
+      <w:lvlText w:val="o"/>
+      <w:lvlJc w:val="left"/>
+      <w:pPr>
+        <w:ind w:left="5760" w:hanging="360"/>
+      </w:pPr>
+      <w:rPr>
+        <w:rFonts w:ascii="Courier New" w:hAnsi="Courier New" w:cs="Courier New" w:hint="default"/>
+      </w:rPr>
+    </w:lvl>
+    <w:lvl w:ilvl="8" w:tplc="0C0A0005" w:tentative="1">
+      <w:start w:val="1"/>
+      <w:numFmt w:val="bullet"/>
+      <w:lvlText w:val=""/>
+      <w:lvlJc w:val="left"/>
+      <w:pPr>
+        <w:ind w:left="6480" w:hanging="360"/>
+      </w:pPr>
+      <w:rPr>
+        <w:rFonts w:ascii="Wingdings" w:hAnsi="Wingdings" w:hint="default"/>
+      </w:rPr>
+    </w:lvl>
+  </w:abstractNum>
+  <w:num w:numId="1">
+    <w:abstractNumId w:val="3"/>
+  </w:num>
+  <w:num w:numId="2">
+    <w:abstractNumId w:val="2"/>
+  </w:num>
+  <w:num w:numId="3">
+    <w:abstractNumId w:val="0"/>
+  </w:num>
+  <w:num w:numId="4">
+    <w:abstractNumId w:val="1"/>
+  </w:num>
+</w:numbering>
 </file>
 
 <file path=word/styles.xml><?xml version="1.0" encoding="utf-8"?>
@@ -2677,9 +5167,9 @@
     <w:basedOn w:val="Normal"/>
     <w:next w:val="Normal"/>
     <w:uiPriority w:val="9"/>
-    <w:semiHidden/>
     <w:unhideWhenUsed/>
     <w:qFormat/>
+    <w:rsid w:val="002915D7"/>
     <w:pPr>
       <w:keepNext/>
       <w:keepLines/>
@@ -2687,9 +5177,11 @@
       <w:outlineLvl w:val="1"/>
     </w:pPr>
     <w:rPr>
+      <w:rFonts w:ascii="Roboto" w:hAnsi="Roboto"/>
       <w:b/>
-      <w:sz w:val="36"/>
+      <w:sz w:val="28"/>
       <w:szCs w:val="36"/>
+      <w:u w:val="single"/>
     </w:rPr>
   </w:style>
   <w:style w:type="paragraph" w:styleId="Ttulo3">
@@ -3007,6 +5499,90 @@
       <w:u w:val="single"/>
     </w:rPr>
   </w:style>
+  <w:style w:type="character" w:styleId="Textoennegrita">
+    <w:name w:val="Strong"/>
+    <w:basedOn w:val="Fuentedeprrafopredeter"/>
+    <w:uiPriority w:val="22"/>
+    <w:qFormat/>
+    <w:rsid w:val="0095375F"/>
+    <w:rPr>
+      <w:b/>
+      <w:bCs/>
+    </w:rPr>
+  </w:style>
+  <w:style w:type="paragraph" w:styleId="Prrafodelista">
+    <w:name w:val="List Paragraph"/>
+    <w:basedOn w:val="Normal"/>
+    <w:uiPriority w:val="34"/>
+    <w:qFormat/>
+    <w:rsid w:val="0095375F"/>
+    <w:pPr>
+      <w:ind w:left="720"/>
+      <w:contextualSpacing/>
+    </w:pPr>
+    <w:rPr>
+      <w:rFonts w:cs="Mangal"/>
+      <w:szCs w:val="21"/>
+    </w:rPr>
+  </w:style>
+  <w:style w:type="character" w:styleId="Mencinsinresolver">
+    <w:name w:val="Unresolved Mention"/>
+    <w:basedOn w:val="Fuentedeprrafopredeter"/>
+    <w:uiPriority w:val="99"/>
+    <w:semiHidden/>
+    <w:unhideWhenUsed/>
+    <w:rsid w:val="0095375F"/>
+    <w:rPr>
+      <w:color w:val="605E5C"/>
+      <w:shd w:val="clear" w:color="auto" w:fill="E1DFDD"/>
+    </w:rPr>
+  </w:style>
+  <w:style w:type="character" w:styleId="Hipervnculovisitado">
+    <w:name w:val="FollowedHyperlink"/>
+    <w:basedOn w:val="Fuentedeprrafopredeter"/>
+    <w:uiPriority w:val="99"/>
+    <w:semiHidden/>
+    <w:unhideWhenUsed/>
+    <w:rsid w:val="002915D7"/>
+    <w:rPr>
+      <w:color w:val="954F72" w:themeColor="followedHyperlink"/>
+      <w:u w:val="single"/>
+    </w:rPr>
+  </w:style>
+  <w:style w:type="paragraph" w:styleId="TDC2">
+    <w:name w:val="toc 2"/>
+    <w:basedOn w:val="Normal"/>
+    <w:next w:val="Normal"/>
+    <w:autoRedefine/>
+    <w:uiPriority w:val="39"/>
+    <w:unhideWhenUsed/>
+    <w:rsid w:val="00A635E3"/>
+    <w:pPr>
+      <w:spacing w:after="100"/>
+      <w:ind w:left="240"/>
+    </w:pPr>
+    <w:rPr>
+      <w:rFonts w:cs="Mangal"/>
+      <w:szCs w:val="21"/>
+    </w:rPr>
+  </w:style>
+  <w:style w:type="paragraph" w:styleId="NormalWeb">
+    <w:name w:val="Normal (Web)"/>
+    <w:basedOn w:val="Normal"/>
+    <w:uiPriority w:val="99"/>
+    <w:semiHidden/>
+    <w:unhideWhenUsed/>
+    <w:rsid w:val="00D81C1C"/>
+    <w:pPr>
+      <w:suppressAutoHyphens w:val="0"/>
+      <w:spacing w:before="100" w:beforeAutospacing="1" w:after="100" w:afterAutospacing="1"/>
+    </w:pPr>
+    <w:rPr>
+      <w:rFonts w:ascii="Times New Roman" w:eastAsia="Times New Roman" w:hAnsi="Times New Roman" w:cs="Times New Roman"/>
+      <w:kern w:val="0"/>
+      <w:lang w:eastAsia="es-ES" w:bidi="ar-SA"/>
+    </w:rPr>
+  </w:style>
 </w:styles>
 </file>
 
@@ -3306,28 +5882,28 @@
 </file>
 
 <file path=customXml/item1.xml><?xml version="1.0" encoding="utf-8"?>
-<b:Sources xmlns:b="http://schemas.openxmlformats.org/officeDocument/2006/bibliography" xmlns="http://schemas.openxmlformats.org/officeDocument/2006/bibliography" SelectedStyle="\APASixthEditionOfficeOnline.xsl" StyleName="APA" Version="6"/>
-</file>
-
-<file path=customXml/item2.xml><?xml version="1.0" encoding="utf-8"?>
 <go:gDocsCustomXmlDataStorage xmlns:go="http://customooxmlschemas.google.com/" xmlns:r="http://schemas.openxmlformats.org/officeDocument/2006/relationships" uri="GoogleDocsCustomDataVersion2">
   <go:docsCustomData xmlns:go="http://customooxmlschemas.google.com/" roundtripDataSignature="AMtx7mj5L6DS/D7ZK4bYRszoRO6bhrtpVA==">CgMxLjA4AHIhMTlqb1htQzM1OU1jUFpmUVQwVmNDSmFBdmhxSU56S0px</go:docsCustomData>
 </go:gDocsCustomXmlDataStorage>
 </file>
 
-<file path=customXml/itemProps1.xml><?xml version="1.0" encoding="utf-8"?>
-<ds:datastoreItem xmlns:ds="http://schemas.openxmlformats.org/officeDocument/2006/customXml" ds:itemID="{56F08792-3808-4D52-A06D-01A67E6A01B7}">
-  <ds:schemaRefs>
-    <ds:schemaRef ds:uri="http://schemas.openxmlformats.org/officeDocument/2006/bibliography"/>
-  </ds:schemaRefs>
-</ds:datastoreItem>
+<file path=customXml/item2.xml><?xml version="1.0" encoding="utf-8"?>
+<b:Sources xmlns:b="http://schemas.openxmlformats.org/officeDocument/2006/bibliography" xmlns="http://schemas.openxmlformats.org/officeDocument/2006/bibliography" SelectedStyle="\APASixthEditionOfficeOnline.xsl" StyleName="APA" Version="6"/>
 </file>
 
-<file path=customXml/itemProps2.xml><?xml version="1.0" encoding="utf-8"?>
+<file path=customXml/itemProps1.xml><?xml version="1.0" encoding="utf-8"?>
 <ds:datastoreItem xmlns:ds="http://schemas.openxmlformats.org/officeDocument/2006/customXml" ds:itemID="{11111111-1234-1234-1234-123412341234}">
   <ds:schemaRefs>
     <ds:schemaRef ds:uri="http://customooxmlschemas.google.com/"/>
     <ds:schemaRef ds:uri="http://schemas.openxmlformats.org/officeDocument/2006/relationships"/>
   </ds:schemaRefs>
 </ds:datastoreItem>
+</file>
+
+<file path=customXml/itemProps2.xml><?xml version="1.0" encoding="utf-8"?>
+<ds:datastoreItem xmlns:ds="http://schemas.openxmlformats.org/officeDocument/2006/customXml" ds:itemID="{56F08792-3808-4D52-A06D-01A67E6A01B7}">
+  <ds:schemaRefs>
+    <ds:schemaRef ds:uri="http://schemas.openxmlformats.org/officeDocument/2006/bibliography"/>
+  </ds:schemaRefs>
+</ds:datastoreItem>
 </file>
</xml_diff>